<commit_message>
Did research sections + first couple passes design
</commit_message>
<xml_diff>
--- a/Methodology Draft.docx
+++ b/Methodology Draft.docx
@@ -27,6 +27,21 @@
     <w:p>
       <w:pPr>
         <w:rPr>
+          <w:sz w:val="24"/>
+          <w:szCs w:val="24"/>
+        </w:rPr>
+      </w:pPr>
+      <w:r>
+        <w:rPr>
+          <w:sz w:val="24"/>
+          <w:szCs w:val="24"/>
+        </w:rPr>
+        <w:t>This section will give an in-depth explanation of the practical project. It will show the planning done prior to implementation within the game engine, as well as how each stage was implemented, and why certain technical choices were made.</w:t>
+      </w:r>
+    </w:p>
+    <w:p>
+      <w:pPr>
+        <w:rPr>
           <w:b/>
           <w:bCs/>
           <w:sz w:val="28"/>
@@ -48,44 +63,63 @@
     <w:p>
       <w:pPr>
         <w:rPr>
-          <w:b/>
-          <w:bCs/>
-          <w:sz w:val="28"/>
-          <w:szCs w:val="28"/>
-          <w:u w:val="single"/>
-        </w:rPr>
-      </w:pPr>
-    </w:p>
-    <w:p>
-      <w:pPr>
-        <w:rPr>
-          <w:b/>
-          <w:bCs/>
-          <w:sz w:val="28"/>
-          <w:szCs w:val="28"/>
-          <w:u w:val="single"/>
-        </w:rPr>
-      </w:pPr>
-    </w:p>
-    <w:p>
-      <w:pPr>
-        <w:rPr>
-          <w:b/>
-          <w:bCs/>
-          <w:sz w:val="28"/>
-          <w:szCs w:val="28"/>
-          <w:u w:val="single"/>
-        </w:rPr>
-      </w:pPr>
-      <w:r>
-        <w:rPr>
-          <w:b/>
-          <w:bCs/>
-          <w:sz w:val="28"/>
-          <w:szCs w:val="28"/>
-          <w:u w:val="single"/>
-        </w:rPr>
-        <w:t>3.2. – Preparation Research</w:t>
+          <w:sz w:val="24"/>
+          <w:szCs w:val="24"/>
+        </w:rPr>
+      </w:pPr>
+      <w:r>
+        <w:rPr>
+          <w:sz w:val="24"/>
+          <w:szCs w:val="24"/>
+        </w:rPr>
+        <w:t>To answer the research question, the project created a procedural level generator which could be used to make levels for a 2D platformer using the Unity game engine. The project’s primary aim was to create a tool which would make procedural levels, then build this into a very simple 2D-platformer, and send this to participants who would then partake in qualitative tests to evaluate how this would affect their willingness to replay a larger scale 2D platformer which created levels in a similar way to this model’s output.</w:t>
+      </w:r>
+    </w:p>
+    <w:p>
+      <w:pPr>
+        <w:rPr>
+          <w:sz w:val="24"/>
+          <w:szCs w:val="24"/>
+        </w:rPr>
+      </w:pPr>
+      <w:r>
+        <w:rPr>
+          <w:sz w:val="24"/>
+          <w:szCs w:val="24"/>
+        </w:rPr>
+        <w:t>To complete these tests, participants would play the game for a short period of time, then fill out a survey to give their feedback on how they felt the game’s levels compared to those in other similar titles which they have played in the past.</w:t>
+      </w:r>
+    </w:p>
+    <w:p>
+      <w:pPr>
+        <w:rPr>
+          <w:b/>
+          <w:bCs/>
+          <w:sz w:val="28"/>
+          <w:szCs w:val="28"/>
+          <w:u w:val="single"/>
+        </w:rPr>
+      </w:pPr>
+    </w:p>
+    <w:p>
+      <w:pPr>
+        <w:rPr>
+          <w:b/>
+          <w:bCs/>
+          <w:sz w:val="28"/>
+          <w:szCs w:val="28"/>
+          <w:u w:val="single"/>
+        </w:rPr>
+      </w:pPr>
+      <w:r>
+        <w:rPr>
+          <w:b/>
+          <w:bCs/>
+          <w:sz w:val="28"/>
+          <w:szCs w:val="28"/>
+          <w:u w:val="single"/>
+        </w:rPr>
+        <w:t>3.2. –Research</w:t>
       </w:r>
     </w:p>
     <w:p>
@@ -112,181 +146,396 @@
     <w:p>
       <w:pPr>
         <w:rPr>
-          <w:b/>
-          <w:bCs/>
-          <w:sz w:val="28"/>
-          <w:szCs w:val="28"/>
-          <w:u w:val="single"/>
-        </w:rPr>
-      </w:pPr>
-    </w:p>
-    <w:p>
-      <w:pPr>
-        <w:rPr>
-          <w:b/>
-          <w:bCs/>
-          <w:sz w:val="28"/>
-          <w:szCs w:val="28"/>
-          <w:u w:val="single"/>
-        </w:rPr>
-      </w:pPr>
-      <w:r>
-        <w:rPr>
-          <w:b/>
-          <w:bCs/>
-          <w:sz w:val="28"/>
-          <w:szCs w:val="28"/>
-          <w:u w:val="single"/>
-        </w:rPr>
-        <w:t>3.2.2. – Inspiration</w:t>
-      </w:r>
-    </w:p>
-    <w:p>
-      <w:pPr>
-        <w:rPr>
-          <w:b/>
-          <w:bCs/>
-          <w:sz w:val="28"/>
-          <w:szCs w:val="28"/>
-          <w:u w:val="single"/>
-        </w:rPr>
-      </w:pPr>
-      <w:r>
-        <w:rPr>
-          <w:b/>
-          <w:bCs/>
-          <w:sz w:val="28"/>
-          <w:szCs w:val="28"/>
-          <w:u w:val="single"/>
-        </w:rPr>
-        <w:t>3.2.2.1. – Super Mario Bros</w:t>
-      </w:r>
-    </w:p>
-    <w:p>
-      <w:pPr>
-        <w:rPr>
-          <w:b/>
-          <w:bCs/>
-          <w:sz w:val="28"/>
-          <w:szCs w:val="28"/>
-          <w:u w:val="single"/>
-        </w:rPr>
-      </w:pPr>
-      <w:r>
-        <w:rPr>
-          <w:b/>
-          <w:bCs/>
-          <w:sz w:val="28"/>
-          <w:szCs w:val="28"/>
-          <w:u w:val="single"/>
-        </w:rPr>
-        <w:t xml:space="preserve">3.2.2.2. </w:t>
-      </w:r>
-      <w:r>
-        <w:rPr>
-          <w:b/>
-          <w:bCs/>
-          <w:sz w:val="28"/>
-          <w:szCs w:val="28"/>
-          <w:u w:val="single"/>
-        </w:rPr>
-        <w:t>–</w:t>
-      </w:r>
-      <w:r>
-        <w:rPr>
-          <w:b/>
-          <w:bCs/>
-          <w:sz w:val="28"/>
-          <w:szCs w:val="28"/>
-          <w:u w:val="single"/>
+          <w:sz w:val="24"/>
+          <w:szCs w:val="24"/>
+        </w:rPr>
+      </w:pPr>
+      <w:r>
+        <w:rPr>
+          <w:sz w:val="24"/>
+          <w:szCs w:val="24"/>
+        </w:rPr>
+        <w:t>Before practical implementation could begin, some crucial decisions had to be made</w:t>
+      </w:r>
+      <w:r>
+        <w:rPr>
+          <w:sz w:val="24"/>
+          <w:szCs w:val="24"/>
+        </w:rPr>
+        <w:t>. These decisions included which engine or framework was to be used, and which coding methods and algorithms would be primarily used within the project.</w:t>
+      </w:r>
+    </w:p>
+    <w:p>
+      <w:pPr>
+        <w:rPr>
+          <w:b/>
+          <w:bCs/>
+          <w:sz w:val="28"/>
+          <w:szCs w:val="28"/>
+          <w:u w:val="single"/>
+        </w:rPr>
+      </w:pPr>
+      <w:r>
+        <w:rPr>
+          <w:b/>
+          <w:bCs/>
+          <w:sz w:val="28"/>
+          <w:szCs w:val="28"/>
+          <w:u w:val="single"/>
+        </w:rPr>
+        <w:t>3.2.</w:t>
+      </w:r>
+      <w:r>
+        <w:rPr>
+          <w:b/>
+          <w:bCs/>
+          <w:sz w:val="28"/>
+          <w:szCs w:val="28"/>
+          <w:u w:val="single"/>
+        </w:rPr>
+        <w:t>2</w:t>
+      </w:r>
+      <w:r>
+        <w:rPr>
+          <w:b/>
+          <w:bCs/>
+          <w:sz w:val="28"/>
+          <w:szCs w:val="28"/>
+          <w:u w:val="single"/>
+        </w:rPr>
+        <w:t>. – Game Engine</w:t>
+      </w:r>
+    </w:p>
+    <w:p>
+      <w:pPr>
+        <w:rPr>
+          <w:sz w:val="24"/>
+          <w:szCs w:val="24"/>
+        </w:rPr>
+      </w:pPr>
+      <w:r>
+        <w:rPr>
+          <w:sz w:val="24"/>
+          <w:szCs w:val="24"/>
+        </w:rPr>
+        <w:t>Since the project was to be built under a relatively tight time-constraint, the most important consideration when choosing a game engine was prior experience, as well as the ease of setting up a basic project which could be built upon. For this reason, three game engines were considered, each with their pros and cons. These 3 engines were:</w:t>
+      </w:r>
+    </w:p>
+    <w:p>
+      <w:pPr>
+        <w:pStyle w:val="ListParagraph"/>
+        <w:numPr>
+          <w:ilvl w:val="0"/>
+          <w:numId w:val="1"/>
+        </w:numPr>
+        <w:rPr>
+          <w:sz w:val="24"/>
+          <w:szCs w:val="24"/>
+        </w:rPr>
+      </w:pPr>
+      <w:r>
+        <w:rPr>
+          <w:sz w:val="24"/>
+          <w:szCs w:val="24"/>
+        </w:rPr>
+        <w:t>Unreal Engine 4/5.</w:t>
+      </w:r>
+    </w:p>
+    <w:p>
+      <w:pPr>
+        <w:pStyle w:val="ListParagraph"/>
+        <w:numPr>
+          <w:ilvl w:val="0"/>
+          <w:numId w:val="1"/>
+        </w:numPr>
+        <w:rPr>
+          <w:sz w:val="24"/>
+          <w:szCs w:val="24"/>
+        </w:rPr>
+      </w:pPr>
+      <w:r>
+        <w:rPr>
+          <w:sz w:val="24"/>
+          <w:szCs w:val="24"/>
+        </w:rPr>
+        <w:t>GameMaker Studio 2.</w:t>
+      </w:r>
+    </w:p>
+    <w:p>
+      <w:pPr>
+        <w:pStyle w:val="ListParagraph"/>
+        <w:numPr>
+          <w:ilvl w:val="0"/>
+          <w:numId w:val="1"/>
+        </w:numPr>
+        <w:rPr>
+          <w:sz w:val="24"/>
+          <w:szCs w:val="24"/>
+        </w:rPr>
+      </w:pPr>
+      <w:r>
+        <w:rPr>
+          <w:sz w:val="24"/>
+          <w:szCs w:val="24"/>
+        </w:rPr>
+        <w:t>Unity.</w:t>
+      </w:r>
+    </w:p>
+    <w:p>
+      <w:pPr>
+        <w:rPr>
+          <w:sz w:val="24"/>
+          <w:szCs w:val="24"/>
+        </w:rPr>
+      </w:pPr>
+      <w:r>
+        <w:rPr>
+          <w:sz w:val="24"/>
+          <w:szCs w:val="24"/>
+        </w:rPr>
+        <w:t>Unreal Engine was eventually ruled out. Whilst it does offer some very powerful features, and C++ is generally considered as a very fast, efficient programming language, it i</w:t>
+      </w:r>
+      <w:r>
+        <w:rPr>
+          <w:sz w:val="24"/>
+          <w:szCs w:val="24"/>
+        </w:rPr>
+        <w:t>s</w:t>
+      </w:r>
+      <w:r>
+        <w:rPr>
+          <w:sz w:val="24"/>
+          <w:szCs w:val="24"/>
+        </w:rPr>
+        <w:t xml:space="preserve"> not as easy to use for 2D projects. Unreal is </w:t>
+      </w:r>
+      <w:r>
+        <w:rPr>
+          <w:sz w:val="24"/>
+          <w:szCs w:val="24"/>
+        </w:rPr>
+        <w:t>often</w:t>
+      </w:r>
+      <w:r>
+        <w:rPr>
+          <w:sz w:val="24"/>
+          <w:szCs w:val="24"/>
         </w:rPr>
         <w:t xml:space="preserve"> </w:t>
       </w:r>
       <w:r>
         <w:rPr>
-          <w:b/>
-          <w:bCs/>
-          <w:sz w:val="28"/>
-          <w:szCs w:val="28"/>
-          <w:u w:val="single"/>
-        </w:rPr>
-        <w:t>Spelunky</w:t>
-      </w:r>
-    </w:p>
-    <w:p>
-      <w:pPr>
-        <w:rPr>
-          <w:b/>
-          <w:bCs/>
-          <w:sz w:val="28"/>
-          <w:szCs w:val="28"/>
-          <w:u w:val="single"/>
-        </w:rPr>
-      </w:pPr>
-    </w:p>
-    <w:p>
-      <w:pPr>
-        <w:rPr>
-          <w:b/>
-          <w:bCs/>
-          <w:sz w:val="28"/>
-          <w:szCs w:val="28"/>
-          <w:u w:val="single"/>
-        </w:rPr>
-      </w:pPr>
-      <w:r>
-        <w:rPr>
-          <w:b/>
-          <w:bCs/>
-          <w:sz w:val="28"/>
-          <w:szCs w:val="28"/>
-          <w:u w:val="single"/>
-        </w:rPr>
-        <w:t>3.2.3. – Game Engine</w:t>
-      </w:r>
-    </w:p>
-    <w:p>
-      <w:pPr>
-        <w:rPr>
-          <w:b/>
-          <w:bCs/>
-          <w:sz w:val="28"/>
-          <w:szCs w:val="28"/>
-          <w:u w:val="single"/>
-        </w:rPr>
-      </w:pPr>
-    </w:p>
-    <w:p>
-      <w:pPr>
-        <w:rPr>
-          <w:b/>
-          <w:bCs/>
-          <w:sz w:val="28"/>
-          <w:szCs w:val="28"/>
-          <w:u w:val="single"/>
-        </w:rPr>
-      </w:pPr>
-      <w:r>
-        <w:rPr>
-          <w:b/>
-          <w:bCs/>
-          <w:sz w:val="28"/>
-          <w:szCs w:val="28"/>
-          <w:u w:val="single"/>
-        </w:rPr>
-        <w:t>3.2.4. – Implementation Research</w:t>
-      </w:r>
-    </w:p>
-    <w:p>
-      <w:pPr>
-        <w:rPr>
-          <w:b/>
-          <w:bCs/>
-          <w:sz w:val="28"/>
-          <w:szCs w:val="28"/>
-          <w:u w:val="single"/>
-        </w:rPr>
-      </w:pPr>
+          <w:sz w:val="24"/>
+          <w:szCs w:val="24"/>
+        </w:rPr>
+        <w:t>utilized</w:t>
+      </w:r>
+      <w:r>
+        <w:rPr>
+          <w:sz w:val="24"/>
+          <w:szCs w:val="24"/>
+        </w:rPr>
+        <w:t xml:space="preserve"> for 3D games, and as such it does not come with as many 2D-oriented features. Although there are some examples of successful 2D games made with Unreal, such as Yoshi’s Crafted World [Nintendo, 2019], it was found to be cumbersome and difficult to set up a basic version of this project.</w:t>
+      </w:r>
+    </w:p>
+    <w:p>
+      <w:pPr>
+        <w:rPr>
+          <w:sz w:val="24"/>
+          <w:szCs w:val="24"/>
+        </w:rPr>
+      </w:pPr>
+      <w:r>
+        <w:rPr>
+          <w:sz w:val="24"/>
+          <w:szCs w:val="24"/>
+        </w:rPr>
+        <w:t xml:space="preserve">Another consideration was YoYo Games’ 2D-oriented engine; GameMaker Studio 2. As an engine exclusively used for 2D games, it is extremely simple to use and set up simple </w:t>
+      </w:r>
+      <w:r>
+        <w:rPr>
+          <w:sz w:val="24"/>
+          <w:szCs w:val="24"/>
+        </w:rPr>
+        <w:lastRenderedPageBreak/>
+        <w:t>projects quickly and efficiently. The problems with this engine however stemmed from delving deeper into the project. Since GameMaker uses its’ own proprietary language, GML, it was significantly more difficult to find references and documentation from other users who have pursued similar uses of procedural generation.</w:t>
+      </w:r>
+    </w:p>
+    <w:p>
+      <w:pPr>
+        <w:rPr>
+          <w:sz w:val="24"/>
+          <w:szCs w:val="24"/>
+        </w:rPr>
+      </w:pPr>
+      <w:r>
+        <w:rPr>
+          <w:sz w:val="24"/>
+          <w:szCs w:val="24"/>
+        </w:rPr>
+        <w:t>The final option was Unity. Due to an extensive quantity of prior experience, it was known that Unity makes it relatively fast and easy to get a project up and running, as well as having very high-quality documentation, alongside a large community plentiful in code solutions to most issues. It also has built-in Perlin Noise functions, which would help massively during implementation, therefore Unity was the engine chosen for the project.</w:t>
+      </w:r>
+    </w:p>
+    <w:p>
+      <w:pPr>
+        <w:rPr>
+          <w:b/>
+          <w:bCs/>
+          <w:sz w:val="28"/>
+          <w:szCs w:val="28"/>
+          <w:u w:val="single"/>
+        </w:rPr>
+      </w:pPr>
+      <w:r>
+        <w:rPr>
+          <w:b/>
+          <w:bCs/>
+          <w:sz w:val="28"/>
+          <w:szCs w:val="28"/>
+          <w:u w:val="single"/>
+        </w:rPr>
+        <w:t>3.2.</w:t>
+      </w:r>
+      <w:r>
+        <w:rPr>
+          <w:b/>
+          <w:bCs/>
+          <w:sz w:val="28"/>
+          <w:szCs w:val="28"/>
+          <w:u w:val="single"/>
+        </w:rPr>
+        <w:t>3</w:t>
+      </w:r>
+      <w:r>
+        <w:rPr>
+          <w:b/>
+          <w:bCs/>
+          <w:sz w:val="28"/>
+          <w:szCs w:val="28"/>
+          <w:u w:val="single"/>
+        </w:rPr>
+        <w:t>. – Implementation Research</w:t>
+      </w:r>
+    </w:p>
+    <w:p>
+      <w:pPr>
+        <w:rPr>
+          <w:sz w:val="24"/>
+          <w:szCs w:val="24"/>
+        </w:rPr>
+      </w:pPr>
+      <w:r>
+        <w:rPr>
+          <w:sz w:val="24"/>
+          <w:szCs w:val="24"/>
+        </w:rPr>
+        <w:t>The final stage of research was to find practical examples of how to implement the key areas of the project’s build: Markov Chains and Perlin Noise. Whilst Markov Chains was largely logic based, and therefore didn’t require any direct tutorials beyond the prior research needed to understand how they function, Perlin Noise required slightly more technical solutions. As such, there were three key references which proved to be extremely helpful:</w:t>
+      </w:r>
+    </w:p>
+    <w:p>
+      <w:pPr>
+        <w:pStyle w:val="ListParagraph"/>
+        <w:numPr>
+          <w:ilvl w:val="0"/>
+          <w:numId w:val="2"/>
+        </w:numPr>
+        <w:rPr>
+          <w:sz w:val="24"/>
+          <w:szCs w:val="24"/>
+        </w:rPr>
+      </w:pPr>
+      <w:r>
+        <w:rPr>
+          <w:sz w:val="24"/>
+          <w:szCs w:val="24"/>
+        </w:rPr>
+        <w:t>The first of these was a video made on Brackeys’ YouTube channel called “PERLIN NOISE IN UNITY – Procedural Generation Tutorial” [</w:t>
+      </w:r>
+      <w:hyperlink r:id="rId5" w:history="1">
+        <w:r>
+          <w:rPr>
+            <w:rStyle w:val="Hyperlink"/>
+            <w:sz w:val="24"/>
+            <w:szCs w:val="24"/>
+          </w:rPr>
+          <w:t>Brackey’s, 2017</w:t>
+        </w:r>
+      </w:hyperlink>
+      <w:r>
+        <w:rPr>
+          <w:sz w:val="24"/>
+          <w:szCs w:val="24"/>
+        </w:rPr>
+        <w:t>]. In this video, Brackeys goes</w:t>
+      </w:r>
+      <w:r>
+        <w:rPr>
+          <w:sz w:val="24"/>
+          <w:szCs w:val="24"/>
+        </w:rPr>
+        <w:t xml:space="preserve"> over how to generate a Perlin Noise texture within Unity. Brackeys’ solution was slightly adapted then used in the final project.</w:t>
+      </w:r>
+    </w:p>
+    <w:p>
+      <w:pPr>
+        <w:pStyle w:val="ListParagraph"/>
+        <w:numPr>
+          <w:ilvl w:val="0"/>
+          <w:numId w:val="2"/>
+        </w:numPr>
+        <w:rPr>
+          <w:sz w:val="24"/>
+          <w:szCs w:val="24"/>
+        </w:rPr>
+      </w:pPr>
+      <w:r>
+        <w:rPr>
+          <w:sz w:val="24"/>
+          <w:szCs w:val="24"/>
+        </w:rPr>
+        <w:t>The next was a tutorial created by diving_squid entitled “</w:t>
+      </w:r>
+      <w:r>
+        <w:rPr>
+          <w:sz w:val="24"/>
+          <w:szCs w:val="24"/>
+        </w:rPr>
+        <w:t>2D PROCEDURAL GENERATION TUTORIAL UNITY - PERLIN NOISE</w:t>
+      </w:r>
+      <w:r>
+        <w:rPr>
+          <w:sz w:val="24"/>
+          <w:szCs w:val="24"/>
+        </w:rPr>
+        <w:t xml:space="preserve">” [diving_squid, 2020]. This tutorial was vastly useful as it explained how to take the generated Perlin Noise and utilize some of Unity’s Mathf functions to convert points on the Noise map to create a height map for the level. The examples used in this video </w:t>
+      </w:r>
+      <w:r>
+        <w:rPr>
+          <w:sz w:val="24"/>
+          <w:szCs w:val="24"/>
+        </w:rPr>
+        <w:t>inspired the script used for the first pass of the project.</w:t>
+      </w:r>
+    </w:p>
+    <w:p>
+      <w:pPr>
+        <w:pStyle w:val="ListParagraph"/>
+        <w:numPr>
+          <w:ilvl w:val="0"/>
+          <w:numId w:val="2"/>
+        </w:numPr>
+        <w:rPr>
+          <w:sz w:val="24"/>
+          <w:szCs w:val="24"/>
+        </w:rPr>
+      </w:pPr>
+      <w:r>
+        <w:rPr>
+          <w:sz w:val="24"/>
+          <w:szCs w:val="24"/>
+        </w:rPr>
+        <w:t xml:space="preserve">The final point of reference came from Unity themselves, through their Unity Documentation pages. Through these pages, a more in-depth explanation of their functions can be found, and this was later combined with the other two tutorials to help with adapting the examples to better fit the context of the project. </w:t>
+      </w:r>
     </w:p>
     <w:p>
       <w:pPr>
@@ -344,38 +593,190 @@
     <w:p>
       <w:pPr>
         <w:rPr>
-          <w:b/>
-          <w:bCs/>
-          <w:sz w:val="28"/>
-          <w:szCs w:val="28"/>
-          <w:u w:val="single"/>
-        </w:rPr>
-      </w:pPr>
-    </w:p>
-    <w:p>
-      <w:pPr>
-        <w:rPr>
-          <w:b/>
-          <w:bCs/>
-          <w:sz w:val="28"/>
-          <w:szCs w:val="28"/>
-          <w:u w:val="single"/>
-        </w:rPr>
-      </w:pPr>
-      <w:r>
-        <w:rPr>
-          <w:b/>
-          <w:bCs/>
-          <w:sz w:val="28"/>
-          <w:szCs w:val="28"/>
-          <w:u w:val="single"/>
-        </w:rPr>
+          <w:sz w:val="24"/>
+          <w:szCs w:val="24"/>
+        </w:rPr>
+      </w:pPr>
+      <w:r>
+        <w:rPr>
+          <w:sz w:val="24"/>
+          <w:szCs w:val="24"/>
+        </w:rPr>
+        <w:t>It was vital to ensure that there was a solid plan of how the project should run, before any code should be added. Without this design phase, there was a good chance that many features would have to constantly be reworked to allow for future features, and this would severely hinder the project’s chances of completion.</w:t>
+      </w:r>
+    </w:p>
+    <w:p>
+      <w:pPr>
+        <w:rPr>
+          <w:sz w:val="24"/>
+          <w:szCs w:val="24"/>
+        </w:rPr>
+      </w:pPr>
+    </w:p>
+    <w:p>
+      <w:pPr>
+        <w:rPr>
+          <w:sz w:val="24"/>
+          <w:szCs w:val="24"/>
+        </w:rPr>
+      </w:pPr>
+    </w:p>
+    <w:p>
+      <w:pPr>
+        <w:rPr>
+          <w:b/>
+          <w:bCs/>
+          <w:sz w:val="28"/>
+          <w:szCs w:val="28"/>
+          <w:u w:val="single"/>
+        </w:rPr>
+      </w:pPr>
+      <w:r>
+        <w:rPr>
+          <w:b/>
+          <w:bCs/>
+          <w:sz w:val="28"/>
+          <w:szCs w:val="28"/>
+          <w:u w:val="single"/>
+        </w:rPr>
+        <w:lastRenderedPageBreak/>
         <w:t>3.3.2. – Passes Design</w:t>
       </w:r>
     </w:p>
     <w:p>
       <w:pPr>
         <w:rPr>
+          <w:sz w:val="24"/>
+          <w:szCs w:val="24"/>
+        </w:rPr>
+      </w:pPr>
+      <w:r>
+        <w:rPr>
+          <w:sz w:val="24"/>
+          <w:szCs w:val="24"/>
+        </w:rPr>
+        <w:t>To prevent this, the project was split into five separate scripts, referred to as “passes”. These passes would be run sequentially, with the next one running once the prior one has completed its’ script, and by using this method it allowed for a streamlined development process as each feature would run almost independently of other features, allowing maximum control over editing their outcomes during development without requiring changes to the entire project. This section will outline how each pass was designed, and how it was intended to be implemented.</w:t>
+      </w:r>
+    </w:p>
+    <w:p>
+      <w:pPr>
+        <w:rPr>
+          <w:b/>
+          <w:bCs/>
+          <w:sz w:val="28"/>
+          <w:szCs w:val="28"/>
+          <w:u w:val="single"/>
+        </w:rPr>
+      </w:pPr>
+      <w:r>
+        <w:rPr>
+          <w:b/>
+          <w:bCs/>
+          <w:sz w:val="28"/>
+          <w:szCs w:val="28"/>
+          <w:u w:val="single"/>
+        </w:rPr>
+        <w:t>3.3.2.1. – Perlin Noise</w:t>
+      </w:r>
+    </w:p>
+    <w:p>
+      <w:pPr>
+        <w:rPr>
+          <w:sz w:val="24"/>
+          <w:szCs w:val="24"/>
+        </w:rPr>
+      </w:pPr>
+      <w:r>
+        <w:rPr>
+          <w:sz w:val="24"/>
+          <w:szCs w:val="24"/>
+        </w:rPr>
+        <w:t>Before starting the main passes, it was decided that the Perlin Noise texture itself should be generated from a separate script. To do this, there were four steps outlined in the design plan:</w:t>
+      </w:r>
+    </w:p>
+    <w:p>
+      <w:pPr>
+        <w:pStyle w:val="ListParagraph"/>
+        <w:numPr>
+          <w:ilvl w:val="0"/>
+          <w:numId w:val="3"/>
+        </w:numPr>
+        <w:rPr>
+          <w:sz w:val="24"/>
+          <w:szCs w:val="24"/>
+        </w:rPr>
+      </w:pPr>
+      <w:r>
+        <w:rPr>
+          <w:sz w:val="24"/>
+          <w:szCs w:val="24"/>
+        </w:rPr>
+        <w:t>Generate a random seed for the new level and use this seed to set a random X or Y offset to give a new Perlin Noise map every time.</w:t>
+      </w:r>
+    </w:p>
+    <w:p>
+      <w:pPr>
+        <w:pStyle w:val="ListParagraph"/>
+        <w:numPr>
+          <w:ilvl w:val="0"/>
+          <w:numId w:val="3"/>
+        </w:numPr>
+        <w:rPr>
+          <w:sz w:val="24"/>
+          <w:szCs w:val="24"/>
+        </w:rPr>
+      </w:pPr>
+      <w:r>
+        <w:rPr>
+          <w:sz w:val="24"/>
+          <w:szCs w:val="24"/>
+        </w:rPr>
+        <w:t>Set the pixel colour of every pixel within the map using the Perlin Noise algorithm.</w:t>
+      </w:r>
+    </w:p>
+    <w:p>
+      <w:pPr>
+        <w:pStyle w:val="ListParagraph"/>
+        <w:numPr>
+          <w:ilvl w:val="0"/>
+          <w:numId w:val="3"/>
+        </w:numPr>
+        <w:rPr>
+          <w:sz w:val="24"/>
+          <w:szCs w:val="24"/>
+        </w:rPr>
+      </w:pPr>
+      <w:r>
+        <w:rPr>
+          <w:sz w:val="24"/>
+          <w:szCs w:val="24"/>
+        </w:rPr>
+        <w:t>Store this new map to be used later.</w:t>
+      </w:r>
+    </w:p>
+    <w:p>
+      <w:pPr>
+        <w:pStyle w:val="ListParagraph"/>
+        <w:numPr>
+          <w:ilvl w:val="0"/>
+          <w:numId w:val="3"/>
+        </w:numPr>
+        <w:rPr>
+          <w:sz w:val="24"/>
+          <w:szCs w:val="24"/>
+        </w:rPr>
+      </w:pPr>
+      <w:r>
+        <w:rPr>
+          <w:sz w:val="24"/>
+          <w:szCs w:val="24"/>
+        </w:rPr>
+        <w:t>Begin to run the passes.</w:t>
+      </w:r>
+    </w:p>
+    <w:p>
+      <w:pPr>
+        <w:rPr>
           <w:b/>
           <w:bCs/>
           <w:sz w:val="28"/>
@@ -397,6 +798,157 @@
     <w:p>
       <w:pPr>
         <w:rPr>
+          <w:sz w:val="24"/>
+          <w:szCs w:val="24"/>
+        </w:rPr>
+      </w:pPr>
+      <w:r>
+        <w:rPr>
+          <w:sz w:val="24"/>
+          <w:szCs w:val="24"/>
+        </w:rPr>
+        <w:t>The first pass was to be used to generate a base ground terrain for the level, based on the Perlin Noise values. At this point, the ground would still be solid and would exclusively be used to create hills or dips throughout the level. The steps for this are as follows:</w:t>
+      </w:r>
+    </w:p>
+    <w:p>
+      <w:pPr>
+        <w:pStyle w:val="ListParagraph"/>
+        <w:numPr>
+          <w:ilvl w:val="0"/>
+          <w:numId w:val="4"/>
+        </w:numPr>
+        <w:rPr>
+          <w:sz w:val="24"/>
+          <w:szCs w:val="24"/>
+        </w:rPr>
+      </w:pPr>
+      <w:r>
+        <w:rPr>
+          <w:sz w:val="24"/>
+          <w:szCs w:val="24"/>
+        </w:rPr>
+        <w:t>Scale every point within the noise map to a height value based on the darkness of the pixel at that point.</w:t>
+      </w:r>
+    </w:p>
+    <w:p>
+      <w:pPr>
+        <w:pStyle w:val="ListParagraph"/>
+        <w:numPr>
+          <w:ilvl w:val="0"/>
+          <w:numId w:val="4"/>
+        </w:numPr>
+        <w:rPr>
+          <w:sz w:val="24"/>
+          <w:szCs w:val="24"/>
+        </w:rPr>
+      </w:pPr>
+      <w:r>
+        <w:rPr>
+          <w:sz w:val="24"/>
+          <w:szCs w:val="24"/>
+        </w:rPr>
+        <w:t>Go from left to right across the level and add ground blocks up to the correct point in that position’s Y axis based on the height value at that point in the map.</w:t>
+      </w:r>
+    </w:p>
+    <w:p>
+      <w:pPr>
+        <w:pStyle w:val="ListParagraph"/>
+        <w:numPr>
+          <w:ilvl w:val="0"/>
+          <w:numId w:val="4"/>
+        </w:numPr>
+        <w:rPr>
+          <w:sz w:val="24"/>
+          <w:szCs w:val="24"/>
+        </w:rPr>
+      </w:pPr>
+      <w:r>
+        <w:rPr>
+          <w:sz w:val="24"/>
+          <w:szCs w:val="24"/>
+        </w:rPr>
+        <w:t>Ensure all points fall within the correct constraints, which are:</w:t>
+      </w:r>
+    </w:p>
+    <w:p>
+      <w:pPr>
+        <w:pStyle w:val="ListParagraph"/>
+        <w:numPr>
+          <w:ilvl w:val="1"/>
+          <w:numId w:val="4"/>
+        </w:numPr>
+        <w:rPr>
+          <w:sz w:val="24"/>
+          <w:szCs w:val="24"/>
+        </w:rPr>
+      </w:pPr>
+      <w:r>
+        <w:rPr>
+          <w:sz w:val="24"/>
+          <w:szCs w:val="24"/>
+        </w:rPr>
+        <w:t xml:space="preserve">The ground level falls between the maximum and minimum Y values possible for the level. This will be the highest or lowest that ground </w:t>
+      </w:r>
+      <w:r>
+        <w:rPr>
+          <w:i/>
+          <w:iCs/>
+          <w:sz w:val="24"/>
+          <w:szCs w:val="24"/>
+        </w:rPr>
+        <w:t>can</w:t>
+      </w:r>
+      <w:r>
+        <w:rPr>
+          <w:sz w:val="24"/>
+          <w:szCs w:val="24"/>
+        </w:rPr>
+        <w:t xml:space="preserve"> spawn.</w:t>
+      </w:r>
+    </w:p>
+    <w:p>
+      <w:pPr>
+        <w:pStyle w:val="ListParagraph"/>
+        <w:numPr>
+          <w:ilvl w:val="1"/>
+          <w:numId w:val="4"/>
+        </w:numPr>
+        <w:rPr>
+          <w:sz w:val="24"/>
+          <w:szCs w:val="24"/>
+        </w:rPr>
+      </w:pPr>
+      <w:r>
+        <w:rPr>
+          <w:sz w:val="24"/>
+          <w:szCs w:val="24"/>
+        </w:rPr>
+        <w:t>Make sure the ground does not have any immediate height changes which will make it impossible for the player to reach the next block.</w:t>
+      </w:r>
+    </w:p>
+    <w:p>
+      <w:pPr>
+        <w:pStyle w:val="ListParagraph"/>
+        <w:numPr>
+          <w:ilvl w:val="0"/>
+          <w:numId w:val="4"/>
+        </w:numPr>
+        <w:rPr>
+          <w:sz w:val="24"/>
+          <w:szCs w:val="24"/>
+        </w:rPr>
+      </w:pPr>
+      <w:r>
+        <w:rPr>
+          <w:sz w:val="24"/>
+          <w:szCs w:val="24"/>
+        </w:rPr>
+        <w:t>Run the next pass.</w:t>
+      </w:r>
+    </w:p>
+    <w:p>
+      <w:pPr>
+        <w:rPr>
           <w:b/>
           <w:bCs/>
           <w:sz w:val="28"/>
@@ -413,6 +965,184 @@
           <w:u w:val="single"/>
         </w:rPr>
         <w:t>3.3.2.3. – Pass Two</w:t>
+      </w:r>
+    </w:p>
+    <w:p>
+      <w:pPr>
+        <w:rPr>
+          <w:sz w:val="24"/>
+          <w:szCs w:val="24"/>
+        </w:rPr>
+      </w:pPr>
+      <w:r>
+        <w:rPr>
+          <w:sz w:val="24"/>
+          <w:szCs w:val="24"/>
+        </w:rPr>
+        <w:t xml:space="preserve">The </w:t>
+      </w:r>
+      <w:r>
+        <w:rPr>
+          <w:sz w:val="24"/>
+          <w:szCs w:val="24"/>
+        </w:rPr>
+        <w:t>second</w:t>
+      </w:r>
+      <w:r>
+        <w:rPr>
+          <w:sz w:val="24"/>
+          <w:szCs w:val="24"/>
+        </w:rPr>
+        <w:t xml:space="preserve"> pass </w:t>
+      </w:r>
+      <w:r>
+        <w:rPr>
+          <w:sz w:val="24"/>
+          <w:szCs w:val="24"/>
+        </w:rPr>
+        <w:t xml:space="preserve">oversaw adding gaps into the terrain and spawning in platforms for the player to use to beat these gaps. This pass was the beginning of Markov Chains usage, and as such a ruleset had to be created which would modify the passing chance at each state of the chain. </w:t>
+      </w:r>
+      <w:r>
+        <w:rPr>
+          <w:sz w:val="24"/>
+          <w:szCs w:val="24"/>
+        </w:rPr>
+        <w:t xml:space="preserve"> The steps for this</w:t>
+      </w:r>
+      <w:r>
+        <w:rPr>
+          <w:sz w:val="24"/>
+          <w:szCs w:val="24"/>
+        </w:rPr>
+        <w:t xml:space="preserve"> pass</w:t>
+      </w:r>
+      <w:r>
+        <w:rPr>
+          <w:sz w:val="24"/>
+          <w:szCs w:val="24"/>
+        </w:rPr>
+        <w:t xml:space="preserve"> are as follows:</w:t>
+      </w:r>
+    </w:p>
+    <w:p>
+      <w:pPr>
+        <w:pStyle w:val="ListParagraph"/>
+        <w:numPr>
+          <w:ilvl w:val="0"/>
+          <w:numId w:val="5"/>
+        </w:numPr>
+        <w:rPr>
+          <w:sz w:val="24"/>
+          <w:szCs w:val="24"/>
+        </w:rPr>
+      </w:pPr>
+      <w:r>
+        <w:rPr>
+          <w:sz w:val="24"/>
+          <w:szCs w:val="24"/>
+        </w:rPr>
+        <w:t>Go over every point in the level.</w:t>
+      </w:r>
+    </w:p>
+    <w:p>
+      <w:pPr>
+        <w:pStyle w:val="ListParagraph"/>
+        <w:numPr>
+          <w:ilvl w:val="0"/>
+          <w:numId w:val="5"/>
+        </w:numPr>
+        <w:rPr>
+          <w:sz w:val="24"/>
+          <w:szCs w:val="24"/>
+        </w:rPr>
+      </w:pPr>
+      <w:r>
+        <w:rPr>
+          <w:sz w:val="24"/>
+          <w:szCs w:val="24"/>
+        </w:rPr>
+        <w:lastRenderedPageBreak/>
+        <w:t>Run the Markov Chain at every position to test if a gap should be made based on the rules and parameters from the ruleset.</w:t>
+      </w:r>
+    </w:p>
+    <w:p>
+      <w:pPr>
+        <w:pStyle w:val="ListParagraph"/>
+        <w:numPr>
+          <w:ilvl w:val="0"/>
+          <w:numId w:val="5"/>
+        </w:numPr>
+        <w:rPr>
+          <w:sz w:val="24"/>
+          <w:szCs w:val="24"/>
+        </w:rPr>
+      </w:pPr>
+      <w:r>
+        <w:rPr>
+          <w:sz w:val="24"/>
+          <w:szCs w:val="24"/>
+        </w:rPr>
+        <w:t>If the Markov Chain passes then remove all the ground blocks at the current X position, otherwise move on to the next position and try again.</w:t>
+      </w:r>
+    </w:p>
+    <w:p>
+      <w:pPr>
+        <w:pStyle w:val="ListParagraph"/>
+        <w:numPr>
+          <w:ilvl w:val="0"/>
+          <w:numId w:val="5"/>
+        </w:numPr>
+        <w:rPr>
+          <w:sz w:val="24"/>
+          <w:szCs w:val="24"/>
+        </w:rPr>
+      </w:pPr>
+      <w:r>
+        <w:rPr>
+          <w:sz w:val="24"/>
+          <w:szCs w:val="24"/>
+        </w:rPr>
+        <w:t>Once all gap checks have been completed, repeat the process for spawning platforms, using the separate platforms Markov Chains.</w:t>
+      </w:r>
+    </w:p>
+    <w:p>
+      <w:pPr>
+        <w:pStyle w:val="ListParagraph"/>
+        <w:numPr>
+          <w:ilvl w:val="0"/>
+          <w:numId w:val="5"/>
+        </w:numPr>
+        <w:rPr>
+          <w:sz w:val="24"/>
+          <w:szCs w:val="24"/>
+        </w:rPr>
+      </w:pPr>
+      <w:r>
+        <w:rPr>
+          <w:sz w:val="24"/>
+          <w:szCs w:val="24"/>
+        </w:rPr>
+        <w:t>If any chains pass for the platforms, then spawn a floating ground block at that position, at an appropriate height above the ground to make sure the player can reach it.</w:t>
+      </w:r>
+    </w:p>
+    <w:p>
+      <w:pPr>
+        <w:pStyle w:val="ListParagraph"/>
+        <w:numPr>
+          <w:ilvl w:val="0"/>
+          <w:numId w:val="5"/>
+        </w:numPr>
+        <w:rPr>
+          <w:sz w:val="24"/>
+          <w:szCs w:val="24"/>
+        </w:rPr>
+      </w:pPr>
+      <w:r>
+        <w:rPr>
+          <w:sz w:val="24"/>
+          <w:szCs w:val="24"/>
+        </w:rPr>
+        <w:t>Once all gaps and platforms have been checked, the third pass should run.</w:t>
       </w:r>
     </w:p>
     <w:p>
@@ -949,6 +1679,591 @@
     </w:sectPr>
   </w:body>
 </w:document>
+</file>
+
+<file path=word/numbering.xml><?xml version="1.0" encoding="utf-8"?>
+<w:numbering xmlns:wpc="http://schemas.microsoft.com/office/word/2010/wordprocessingCanvas" xmlns:cx="http://schemas.microsoft.com/office/drawing/2014/chartex" xmlns:cx1="http://schemas.microsoft.com/office/drawing/2015/9/8/chartex" xmlns:cx2="http://schemas.microsoft.com/office/drawing/2015/10/21/chartex" xmlns:cx3="http://schemas.microsoft.com/office/drawing/2016/5/9/chartex" xmlns:cx4="http://schemas.microsoft.com/office/drawing/2016/5/10/chartex" xmlns:cx5="http://schemas.microsoft.com/office/drawing/2016/5/11/chartex" xmlns:cx6="http://schemas.microsoft.com/office/drawing/2016/5/12/chartex" xmlns:cx7="http://schemas.microsoft.com/office/drawing/2016/5/13/chartex" xmlns:cx8="http://schemas.microsoft.com/office/drawing/2016/5/14/chartex" xmlns:mc="http://schemas.openxmlformats.org/markup-compatibility/2006" xmlns:aink="http://schemas.microsoft.com/office/drawing/2016/ink" xmlns:am3d="http://schemas.microsoft.com/office/drawing/2017/model3d" xmlns:o="urn:schemas-microsoft-com:office:office" xmlns:oel="http://schemas.microsoft.com/office/2019/extlst" xmlns:r="http://schemas.openxmlformats.org/officeDocument/2006/relationships" xmlns:m="http://schemas.openxmlformats.org/officeDocument/2006/math" xmlns:v="urn:schemas-microsoft-com:vml" xmlns:wp14="http://schemas.microsoft.com/office/word/2010/wordprocessingDrawing" xmlns:wp="http://schemas.openxmlformats.org/drawingml/2006/wordprocessingDrawing" xmlns:w10="urn:schemas-microsoft-com:office:word" xmlns:w="http://schemas.openxmlformats.org/wordprocessingml/2006/main" xmlns:w14="http://schemas.microsoft.com/office/word/2010/wordml" xmlns:w15="http://schemas.microsoft.com/office/word/2012/wordml" xmlns:w16cex="http://schemas.microsoft.com/office/word/2018/wordml/cex" xmlns:w16cid="http://schemas.microsoft.com/office/word/2016/wordml/cid" xmlns:w16="http://schemas.microsoft.com/office/word/2018/wordml" xmlns:w16du="http://schemas.microsoft.com/office/word/2023/wordml/word16du" xmlns:w16sdtdh="http://schemas.microsoft.com/office/word/2020/wordml/sdtdatahash" xmlns:w16sdtfl="http://schemas.microsoft.com/office/word/2024/wordml/sdtformatlock" xmlns:w16se="http://schemas.microsoft.com/office/word/2015/wordml/symex" xmlns:wpg="http://schemas.microsoft.com/office/word/2010/wordprocessingGroup" xmlns:wpi="http://schemas.microsoft.com/office/word/2010/wordprocessingInk" xmlns:wne="http://schemas.microsoft.com/office/word/2006/wordml" xmlns:wps="http://schemas.microsoft.com/office/word/2010/wordprocessingShape" mc:Ignorable="w14 w15 w16se w16cid w16 w16cex w16sdtdh w16sdtfl w16du wp14">
+  <w:abstractNum w:abstractNumId="0" w15:restartNumberingAfterBreak="0">
+    <w:nsid w:val="06116D6D"/>
+    <w:multiLevelType w:val="hybridMultilevel"/>
+    <w:tmpl w:val="5872917A"/>
+    <w:lvl w:ilvl="0" w:tplc="08090001">
+      <w:start w:val="1"/>
+      <w:numFmt w:val="bullet"/>
+      <w:lvlText w:val=""/>
+      <w:lvlJc w:val="left"/>
+      <w:pPr>
+        <w:ind w:left="720" w:hanging="360"/>
+      </w:pPr>
+      <w:rPr>
+        <w:rFonts w:ascii="Symbol" w:hAnsi="Symbol" w:hint="default"/>
+      </w:rPr>
+    </w:lvl>
+    <w:lvl w:ilvl="1" w:tplc="08090003" w:tentative="1">
+      <w:start w:val="1"/>
+      <w:numFmt w:val="bullet"/>
+      <w:lvlText w:val="o"/>
+      <w:lvlJc w:val="left"/>
+      <w:pPr>
+        <w:ind w:left="1440" w:hanging="360"/>
+      </w:pPr>
+      <w:rPr>
+        <w:rFonts w:ascii="Courier New" w:hAnsi="Courier New" w:cs="Courier New" w:hint="default"/>
+      </w:rPr>
+    </w:lvl>
+    <w:lvl w:ilvl="2" w:tplc="08090005" w:tentative="1">
+      <w:start w:val="1"/>
+      <w:numFmt w:val="bullet"/>
+      <w:lvlText w:val=""/>
+      <w:lvlJc w:val="left"/>
+      <w:pPr>
+        <w:ind w:left="2160" w:hanging="360"/>
+      </w:pPr>
+      <w:rPr>
+        <w:rFonts w:ascii="Wingdings" w:hAnsi="Wingdings" w:hint="default"/>
+      </w:rPr>
+    </w:lvl>
+    <w:lvl w:ilvl="3" w:tplc="08090001" w:tentative="1">
+      <w:start w:val="1"/>
+      <w:numFmt w:val="bullet"/>
+      <w:lvlText w:val=""/>
+      <w:lvlJc w:val="left"/>
+      <w:pPr>
+        <w:ind w:left="2880" w:hanging="360"/>
+      </w:pPr>
+      <w:rPr>
+        <w:rFonts w:ascii="Symbol" w:hAnsi="Symbol" w:hint="default"/>
+      </w:rPr>
+    </w:lvl>
+    <w:lvl w:ilvl="4" w:tplc="08090003" w:tentative="1">
+      <w:start w:val="1"/>
+      <w:numFmt w:val="bullet"/>
+      <w:lvlText w:val="o"/>
+      <w:lvlJc w:val="left"/>
+      <w:pPr>
+        <w:ind w:left="3600" w:hanging="360"/>
+      </w:pPr>
+      <w:rPr>
+        <w:rFonts w:ascii="Courier New" w:hAnsi="Courier New" w:cs="Courier New" w:hint="default"/>
+      </w:rPr>
+    </w:lvl>
+    <w:lvl w:ilvl="5" w:tplc="08090005" w:tentative="1">
+      <w:start w:val="1"/>
+      <w:numFmt w:val="bullet"/>
+      <w:lvlText w:val=""/>
+      <w:lvlJc w:val="left"/>
+      <w:pPr>
+        <w:ind w:left="4320" w:hanging="360"/>
+      </w:pPr>
+      <w:rPr>
+        <w:rFonts w:ascii="Wingdings" w:hAnsi="Wingdings" w:hint="default"/>
+      </w:rPr>
+    </w:lvl>
+    <w:lvl w:ilvl="6" w:tplc="08090001" w:tentative="1">
+      <w:start w:val="1"/>
+      <w:numFmt w:val="bullet"/>
+      <w:lvlText w:val=""/>
+      <w:lvlJc w:val="left"/>
+      <w:pPr>
+        <w:ind w:left="5040" w:hanging="360"/>
+      </w:pPr>
+      <w:rPr>
+        <w:rFonts w:ascii="Symbol" w:hAnsi="Symbol" w:hint="default"/>
+      </w:rPr>
+    </w:lvl>
+    <w:lvl w:ilvl="7" w:tplc="08090003" w:tentative="1">
+      <w:start w:val="1"/>
+      <w:numFmt w:val="bullet"/>
+      <w:lvlText w:val="o"/>
+      <w:lvlJc w:val="left"/>
+      <w:pPr>
+        <w:ind w:left="5760" w:hanging="360"/>
+      </w:pPr>
+      <w:rPr>
+        <w:rFonts w:ascii="Courier New" w:hAnsi="Courier New" w:cs="Courier New" w:hint="default"/>
+      </w:rPr>
+    </w:lvl>
+    <w:lvl w:ilvl="8" w:tplc="08090005" w:tentative="1">
+      <w:start w:val="1"/>
+      <w:numFmt w:val="bullet"/>
+      <w:lvlText w:val=""/>
+      <w:lvlJc w:val="left"/>
+      <w:pPr>
+        <w:ind w:left="6480" w:hanging="360"/>
+      </w:pPr>
+      <w:rPr>
+        <w:rFonts w:ascii="Wingdings" w:hAnsi="Wingdings" w:hint="default"/>
+      </w:rPr>
+    </w:lvl>
+  </w:abstractNum>
+  <w:abstractNum w:abstractNumId="1" w15:restartNumberingAfterBreak="0">
+    <w:nsid w:val="12992FCE"/>
+    <w:multiLevelType w:val="hybridMultilevel"/>
+    <w:tmpl w:val="43D6D348"/>
+    <w:lvl w:ilvl="0" w:tplc="08090001">
+      <w:start w:val="1"/>
+      <w:numFmt w:val="bullet"/>
+      <w:lvlText w:val=""/>
+      <w:lvlJc w:val="left"/>
+      <w:pPr>
+        <w:ind w:left="720" w:hanging="360"/>
+      </w:pPr>
+      <w:rPr>
+        <w:rFonts w:ascii="Symbol" w:hAnsi="Symbol" w:hint="default"/>
+      </w:rPr>
+    </w:lvl>
+    <w:lvl w:ilvl="1" w:tplc="08090003" w:tentative="1">
+      <w:start w:val="1"/>
+      <w:numFmt w:val="bullet"/>
+      <w:lvlText w:val="o"/>
+      <w:lvlJc w:val="left"/>
+      <w:pPr>
+        <w:ind w:left="1440" w:hanging="360"/>
+      </w:pPr>
+      <w:rPr>
+        <w:rFonts w:ascii="Courier New" w:hAnsi="Courier New" w:cs="Courier New" w:hint="default"/>
+      </w:rPr>
+    </w:lvl>
+    <w:lvl w:ilvl="2" w:tplc="08090005" w:tentative="1">
+      <w:start w:val="1"/>
+      <w:numFmt w:val="bullet"/>
+      <w:lvlText w:val=""/>
+      <w:lvlJc w:val="left"/>
+      <w:pPr>
+        <w:ind w:left="2160" w:hanging="360"/>
+      </w:pPr>
+      <w:rPr>
+        <w:rFonts w:ascii="Wingdings" w:hAnsi="Wingdings" w:hint="default"/>
+      </w:rPr>
+    </w:lvl>
+    <w:lvl w:ilvl="3" w:tplc="08090001" w:tentative="1">
+      <w:start w:val="1"/>
+      <w:numFmt w:val="bullet"/>
+      <w:lvlText w:val=""/>
+      <w:lvlJc w:val="left"/>
+      <w:pPr>
+        <w:ind w:left="2880" w:hanging="360"/>
+      </w:pPr>
+      <w:rPr>
+        <w:rFonts w:ascii="Symbol" w:hAnsi="Symbol" w:hint="default"/>
+      </w:rPr>
+    </w:lvl>
+    <w:lvl w:ilvl="4" w:tplc="08090003" w:tentative="1">
+      <w:start w:val="1"/>
+      <w:numFmt w:val="bullet"/>
+      <w:lvlText w:val="o"/>
+      <w:lvlJc w:val="left"/>
+      <w:pPr>
+        <w:ind w:left="3600" w:hanging="360"/>
+      </w:pPr>
+      <w:rPr>
+        <w:rFonts w:ascii="Courier New" w:hAnsi="Courier New" w:cs="Courier New" w:hint="default"/>
+      </w:rPr>
+    </w:lvl>
+    <w:lvl w:ilvl="5" w:tplc="08090005" w:tentative="1">
+      <w:start w:val="1"/>
+      <w:numFmt w:val="bullet"/>
+      <w:lvlText w:val=""/>
+      <w:lvlJc w:val="left"/>
+      <w:pPr>
+        <w:ind w:left="4320" w:hanging="360"/>
+      </w:pPr>
+      <w:rPr>
+        <w:rFonts w:ascii="Wingdings" w:hAnsi="Wingdings" w:hint="default"/>
+      </w:rPr>
+    </w:lvl>
+    <w:lvl w:ilvl="6" w:tplc="08090001" w:tentative="1">
+      <w:start w:val="1"/>
+      <w:numFmt w:val="bullet"/>
+      <w:lvlText w:val=""/>
+      <w:lvlJc w:val="left"/>
+      <w:pPr>
+        <w:ind w:left="5040" w:hanging="360"/>
+      </w:pPr>
+      <w:rPr>
+        <w:rFonts w:ascii="Symbol" w:hAnsi="Symbol" w:hint="default"/>
+      </w:rPr>
+    </w:lvl>
+    <w:lvl w:ilvl="7" w:tplc="08090003" w:tentative="1">
+      <w:start w:val="1"/>
+      <w:numFmt w:val="bullet"/>
+      <w:lvlText w:val="o"/>
+      <w:lvlJc w:val="left"/>
+      <w:pPr>
+        <w:ind w:left="5760" w:hanging="360"/>
+      </w:pPr>
+      <w:rPr>
+        <w:rFonts w:ascii="Courier New" w:hAnsi="Courier New" w:cs="Courier New" w:hint="default"/>
+      </w:rPr>
+    </w:lvl>
+    <w:lvl w:ilvl="8" w:tplc="08090005" w:tentative="1">
+      <w:start w:val="1"/>
+      <w:numFmt w:val="bullet"/>
+      <w:lvlText w:val=""/>
+      <w:lvlJc w:val="left"/>
+      <w:pPr>
+        <w:ind w:left="6480" w:hanging="360"/>
+      </w:pPr>
+      <w:rPr>
+        <w:rFonts w:ascii="Wingdings" w:hAnsi="Wingdings" w:hint="default"/>
+      </w:rPr>
+    </w:lvl>
+  </w:abstractNum>
+  <w:abstractNum w:abstractNumId="2" w15:restartNumberingAfterBreak="0">
+    <w:nsid w:val="24800664"/>
+    <w:multiLevelType w:val="hybridMultilevel"/>
+    <w:tmpl w:val="A86A838A"/>
+    <w:lvl w:ilvl="0" w:tplc="08090001">
+      <w:start w:val="1"/>
+      <w:numFmt w:val="bullet"/>
+      <w:lvlText w:val=""/>
+      <w:lvlJc w:val="left"/>
+      <w:pPr>
+        <w:ind w:left="720" w:hanging="360"/>
+      </w:pPr>
+      <w:rPr>
+        <w:rFonts w:ascii="Symbol" w:hAnsi="Symbol" w:hint="default"/>
+      </w:rPr>
+    </w:lvl>
+    <w:lvl w:ilvl="1" w:tplc="08090003" w:tentative="1">
+      <w:start w:val="1"/>
+      <w:numFmt w:val="bullet"/>
+      <w:lvlText w:val="o"/>
+      <w:lvlJc w:val="left"/>
+      <w:pPr>
+        <w:ind w:left="1440" w:hanging="360"/>
+      </w:pPr>
+      <w:rPr>
+        <w:rFonts w:ascii="Courier New" w:hAnsi="Courier New" w:cs="Courier New" w:hint="default"/>
+      </w:rPr>
+    </w:lvl>
+    <w:lvl w:ilvl="2" w:tplc="08090005" w:tentative="1">
+      <w:start w:val="1"/>
+      <w:numFmt w:val="bullet"/>
+      <w:lvlText w:val=""/>
+      <w:lvlJc w:val="left"/>
+      <w:pPr>
+        <w:ind w:left="2160" w:hanging="360"/>
+      </w:pPr>
+      <w:rPr>
+        <w:rFonts w:ascii="Wingdings" w:hAnsi="Wingdings" w:hint="default"/>
+      </w:rPr>
+    </w:lvl>
+    <w:lvl w:ilvl="3" w:tplc="08090001" w:tentative="1">
+      <w:start w:val="1"/>
+      <w:numFmt w:val="bullet"/>
+      <w:lvlText w:val=""/>
+      <w:lvlJc w:val="left"/>
+      <w:pPr>
+        <w:ind w:left="2880" w:hanging="360"/>
+      </w:pPr>
+      <w:rPr>
+        <w:rFonts w:ascii="Symbol" w:hAnsi="Symbol" w:hint="default"/>
+      </w:rPr>
+    </w:lvl>
+    <w:lvl w:ilvl="4" w:tplc="08090003" w:tentative="1">
+      <w:start w:val="1"/>
+      <w:numFmt w:val="bullet"/>
+      <w:lvlText w:val="o"/>
+      <w:lvlJc w:val="left"/>
+      <w:pPr>
+        <w:ind w:left="3600" w:hanging="360"/>
+      </w:pPr>
+      <w:rPr>
+        <w:rFonts w:ascii="Courier New" w:hAnsi="Courier New" w:cs="Courier New" w:hint="default"/>
+      </w:rPr>
+    </w:lvl>
+    <w:lvl w:ilvl="5" w:tplc="08090005" w:tentative="1">
+      <w:start w:val="1"/>
+      <w:numFmt w:val="bullet"/>
+      <w:lvlText w:val=""/>
+      <w:lvlJc w:val="left"/>
+      <w:pPr>
+        <w:ind w:left="4320" w:hanging="360"/>
+      </w:pPr>
+      <w:rPr>
+        <w:rFonts w:ascii="Wingdings" w:hAnsi="Wingdings" w:hint="default"/>
+      </w:rPr>
+    </w:lvl>
+    <w:lvl w:ilvl="6" w:tplc="08090001" w:tentative="1">
+      <w:start w:val="1"/>
+      <w:numFmt w:val="bullet"/>
+      <w:lvlText w:val=""/>
+      <w:lvlJc w:val="left"/>
+      <w:pPr>
+        <w:ind w:left="5040" w:hanging="360"/>
+      </w:pPr>
+      <w:rPr>
+        <w:rFonts w:ascii="Symbol" w:hAnsi="Symbol" w:hint="default"/>
+      </w:rPr>
+    </w:lvl>
+    <w:lvl w:ilvl="7" w:tplc="08090003" w:tentative="1">
+      <w:start w:val="1"/>
+      <w:numFmt w:val="bullet"/>
+      <w:lvlText w:val="o"/>
+      <w:lvlJc w:val="left"/>
+      <w:pPr>
+        <w:ind w:left="5760" w:hanging="360"/>
+      </w:pPr>
+      <w:rPr>
+        <w:rFonts w:ascii="Courier New" w:hAnsi="Courier New" w:cs="Courier New" w:hint="default"/>
+      </w:rPr>
+    </w:lvl>
+    <w:lvl w:ilvl="8" w:tplc="08090005" w:tentative="1">
+      <w:start w:val="1"/>
+      <w:numFmt w:val="bullet"/>
+      <w:lvlText w:val=""/>
+      <w:lvlJc w:val="left"/>
+      <w:pPr>
+        <w:ind w:left="6480" w:hanging="360"/>
+      </w:pPr>
+      <w:rPr>
+        <w:rFonts w:ascii="Wingdings" w:hAnsi="Wingdings" w:hint="default"/>
+      </w:rPr>
+    </w:lvl>
+  </w:abstractNum>
+  <w:abstractNum w:abstractNumId="3" w15:restartNumberingAfterBreak="0">
+    <w:nsid w:val="37D65857"/>
+    <w:multiLevelType w:val="hybridMultilevel"/>
+    <w:tmpl w:val="882A2FE0"/>
+    <w:lvl w:ilvl="0" w:tplc="08090001">
+      <w:start w:val="1"/>
+      <w:numFmt w:val="bullet"/>
+      <w:lvlText w:val=""/>
+      <w:lvlJc w:val="left"/>
+      <w:pPr>
+        <w:ind w:left="720" w:hanging="360"/>
+      </w:pPr>
+      <w:rPr>
+        <w:rFonts w:ascii="Symbol" w:hAnsi="Symbol" w:hint="default"/>
+      </w:rPr>
+    </w:lvl>
+    <w:lvl w:ilvl="1" w:tplc="08090003">
+      <w:start w:val="1"/>
+      <w:numFmt w:val="bullet"/>
+      <w:lvlText w:val="o"/>
+      <w:lvlJc w:val="left"/>
+      <w:pPr>
+        <w:ind w:left="1440" w:hanging="360"/>
+      </w:pPr>
+      <w:rPr>
+        <w:rFonts w:ascii="Courier New" w:hAnsi="Courier New" w:cs="Courier New" w:hint="default"/>
+      </w:rPr>
+    </w:lvl>
+    <w:lvl w:ilvl="2" w:tplc="08090005" w:tentative="1">
+      <w:start w:val="1"/>
+      <w:numFmt w:val="bullet"/>
+      <w:lvlText w:val=""/>
+      <w:lvlJc w:val="left"/>
+      <w:pPr>
+        <w:ind w:left="2160" w:hanging="360"/>
+      </w:pPr>
+      <w:rPr>
+        <w:rFonts w:ascii="Wingdings" w:hAnsi="Wingdings" w:hint="default"/>
+      </w:rPr>
+    </w:lvl>
+    <w:lvl w:ilvl="3" w:tplc="08090001" w:tentative="1">
+      <w:start w:val="1"/>
+      <w:numFmt w:val="bullet"/>
+      <w:lvlText w:val=""/>
+      <w:lvlJc w:val="left"/>
+      <w:pPr>
+        <w:ind w:left="2880" w:hanging="360"/>
+      </w:pPr>
+      <w:rPr>
+        <w:rFonts w:ascii="Symbol" w:hAnsi="Symbol" w:hint="default"/>
+      </w:rPr>
+    </w:lvl>
+    <w:lvl w:ilvl="4" w:tplc="08090003" w:tentative="1">
+      <w:start w:val="1"/>
+      <w:numFmt w:val="bullet"/>
+      <w:lvlText w:val="o"/>
+      <w:lvlJc w:val="left"/>
+      <w:pPr>
+        <w:ind w:left="3600" w:hanging="360"/>
+      </w:pPr>
+      <w:rPr>
+        <w:rFonts w:ascii="Courier New" w:hAnsi="Courier New" w:cs="Courier New" w:hint="default"/>
+      </w:rPr>
+    </w:lvl>
+    <w:lvl w:ilvl="5" w:tplc="08090005" w:tentative="1">
+      <w:start w:val="1"/>
+      <w:numFmt w:val="bullet"/>
+      <w:lvlText w:val=""/>
+      <w:lvlJc w:val="left"/>
+      <w:pPr>
+        <w:ind w:left="4320" w:hanging="360"/>
+      </w:pPr>
+      <w:rPr>
+        <w:rFonts w:ascii="Wingdings" w:hAnsi="Wingdings" w:hint="default"/>
+      </w:rPr>
+    </w:lvl>
+    <w:lvl w:ilvl="6" w:tplc="08090001" w:tentative="1">
+      <w:start w:val="1"/>
+      <w:numFmt w:val="bullet"/>
+      <w:lvlText w:val=""/>
+      <w:lvlJc w:val="left"/>
+      <w:pPr>
+        <w:ind w:left="5040" w:hanging="360"/>
+      </w:pPr>
+      <w:rPr>
+        <w:rFonts w:ascii="Symbol" w:hAnsi="Symbol" w:hint="default"/>
+      </w:rPr>
+    </w:lvl>
+    <w:lvl w:ilvl="7" w:tplc="08090003" w:tentative="1">
+      <w:start w:val="1"/>
+      <w:numFmt w:val="bullet"/>
+      <w:lvlText w:val="o"/>
+      <w:lvlJc w:val="left"/>
+      <w:pPr>
+        <w:ind w:left="5760" w:hanging="360"/>
+      </w:pPr>
+      <w:rPr>
+        <w:rFonts w:ascii="Courier New" w:hAnsi="Courier New" w:cs="Courier New" w:hint="default"/>
+      </w:rPr>
+    </w:lvl>
+    <w:lvl w:ilvl="8" w:tplc="08090005" w:tentative="1">
+      <w:start w:val="1"/>
+      <w:numFmt w:val="bullet"/>
+      <w:lvlText w:val=""/>
+      <w:lvlJc w:val="left"/>
+      <w:pPr>
+        <w:ind w:left="6480" w:hanging="360"/>
+      </w:pPr>
+      <w:rPr>
+        <w:rFonts w:ascii="Wingdings" w:hAnsi="Wingdings" w:hint="default"/>
+      </w:rPr>
+    </w:lvl>
+  </w:abstractNum>
+  <w:abstractNum w:abstractNumId="4" w15:restartNumberingAfterBreak="0">
+    <w:nsid w:val="594A2CB2"/>
+    <w:multiLevelType w:val="hybridMultilevel"/>
+    <w:tmpl w:val="B88AFA78"/>
+    <w:lvl w:ilvl="0" w:tplc="08090001">
+      <w:start w:val="1"/>
+      <w:numFmt w:val="bullet"/>
+      <w:lvlText w:val=""/>
+      <w:lvlJc w:val="left"/>
+      <w:pPr>
+        <w:ind w:left="720" w:hanging="360"/>
+      </w:pPr>
+      <w:rPr>
+        <w:rFonts w:ascii="Symbol" w:hAnsi="Symbol" w:hint="default"/>
+      </w:rPr>
+    </w:lvl>
+    <w:lvl w:ilvl="1" w:tplc="08090003" w:tentative="1">
+      <w:start w:val="1"/>
+      <w:numFmt w:val="bullet"/>
+      <w:lvlText w:val="o"/>
+      <w:lvlJc w:val="left"/>
+      <w:pPr>
+        <w:ind w:left="1440" w:hanging="360"/>
+      </w:pPr>
+      <w:rPr>
+        <w:rFonts w:ascii="Courier New" w:hAnsi="Courier New" w:cs="Courier New" w:hint="default"/>
+      </w:rPr>
+    </w:lvl>
+    <w:lvl w:ilvl="2" w:tplc="08090005" w:tentative="1">
+      <w:start w:val="1"/>
+      <w:numFmt w:val="bullet"/>
+      <w:lvlText w:val=""/>
+      <w:lvlJc w:val="left"/>
+      <w:pPr>
+        <w:ind w:left="2160" w:hanging="360"/>
+      </w:pPr>
+      <w:rPr>
+        <w:rFonts w:ascii="Wingdings" w:hAnsi="Wingdings" w:hint="default"/>
+      </w:rPr>
+    </w:lvl>
+    <w:lvl w:ilvl="3" w:tplc="08090001" w:tentative="1">
+      <w:start w:val="1"/>
+      <w:numFmt w:val="bullet"/>
+      <w:lvlText w:val=""/>
+      <w:lvlJc w:val="left"/>
+      <w:pPr>
+        <w:ind w:left="2880" w:hanging="360"/>
+      </w:pPr>
+      <w:rPr>
+        <w:rFonts w:ascii="Symbol" w:hAnsi="Symbol" w:hint="default"/>
+      </w:rPr>
+    </w:lvl>
+    <w:lvl w:ilvl="4" w:tplc="08090003" w:tentative="1">
+      <w:start w:val="1"/>
+      <w:numFmt w:val="bullet"/>
+      <w:lvlText w:val="o"/>
+      <w:lvlJc w:val="left"/>
+      <w:pPr>
+        <w:ind w:left="3600" w:hanging="360"/>
+      </w:pPr>
+      <w:rPr>
+        <w:rFonts w:ascii="Courier New" w:hAnsi="Courier New" w:cs="Courier New" w:hint="default"/>
+      </w:rPr>
+    </w:lvl>
+    <w:lvl w:ilvl="5" w:tplc="08090005" w:tentative="1">
+      <w:start w:val="1"/>
+      <w:numFmt w:val="bullet"/>
+      <w:lvlText w:val=""/>
+      <w:lvlJc w:val="left"/>
+      <w:pPr>
+        <w:ind w:left="4320" w:hanging="360"/>
+      </w:pPr>
+      <w:rPr>
+        <w:rFonts w:ascii="Wingdings" w:hAnsi="Wingdings" w:hint="default"/>
+      </w:rPr>
+    </w:lvl>
+    <w:lvl w:ilvl="6" w:tplc="08090001" w:tentative="1">
+      <w:start w:val="1"/>
+      <w:numFmt w:val="bullet"/>
+      <w:lvlText w:val=""/>
+      <w:lvlJc w:val="left"/>
+      <w:pPr>
+        <w:ind w:left="5040" w:hanging="360"/>
+      </w:pPr>
+      <w:rPr>
+        <w:rFonts w:ascii="Symbol" w:hAnsi="Symbol" w:hint="default"/>
+      </w:rPr>
+    </w:lvl>
+    <w:lvl w:ilvl="7" w:tplc="08090003" w:tentative="1">
+      <w:start w:val="1"/>
+      <w:numFmt w:val="bullet"/>
+      <w:lvlText w:val="o"/>
+      <w:lvlJc w:val="left"/>
+      <w:pPr>
+        <w:ind w:left="5760" w:hanging="360"/>
+      </w:pPr>
+      <w:rPr>
+        <w:rFonts w:ascii="Courier New" w:hAnsi="Courier New" w:cs="Courier New" w:hint="default"/>
+      </w:rPr>
+    </w:lvl>
+    <w:lvl w:ilvl="8" w:tplc="08090005" w:tentative="1">
+      <w:start w:val="1"/>
+      <w:numFmt w:val="bullet"/>
+      <w:lvlText w:val=""/>
+      <w:lvlJc w:val="left"/>
+      <w:pPr>
+        <w:ind w:left="6480" w:hanging="360"/>
+      </w:pPr>
+      <w:rPr>
+        <w:rFonts w:ascii="Wingdings" w:hAnsi="Wingdings" w:hint="default"/>
+      </w:rPr>
+    </w:lvl>
+  </w:abstractNum>
+  <w:num w:numId="1" w16cid:durableId="1437288773">
+    <w:abstractNumId w:val="1"/>
+  </w:num>
+  <w:num w:numId="2" w16cid:durableId="552548991">
+    <w:abstractNumId w:val="4"/>
+  </w:num>
+  <w:num w:numId="3" w16cid:durableId="60761524">
+    <w:abstractNumId w:val="2"/>
+  </w:num>
+  <w:num w:numId="4" w16cid:durableId="1181508782">
+    <w:abstractNumId w:val="3"/>
+  </w:num>
+  <w:num w:numId="5" w16cid:durableId="837966927">
+    <w:abstractNumId w:val="0"/>
+  </w:num>
+</w:numbering>
 </file>
 
 <file path=word/styles.xml><?xml version="1.0" encoding="utf-8"?>
@@ -1554,7 +2869,6 @@
   <w:style w:type="character" w:default="1" w:styleId="DefaultParagraphFont">
     <w:name w:val="Default Paragraph Font"/>
     <w:uiPriority w:val="1"/>
-    <w:semiHidden/>
     <w:unhideWhenUsed/>
   </w:style>
   <w:style w:type="table" w:default="1" w:styleId="TableNormal">
@@ -1868,6 +3182,29 @@
       <w:spacing w:val="5"/>
     </w:rPr>
   </w:style>
+  <w:style w:type="character" w:styleId="Hyperlink">
+    <w:name w:val="Hyperlink"/>
+    <w:basedOn w:val="DefaultParagraphFont"/>
+    <w:uiPriority w:val="99"/>
+    <w:unhideWhenUsed/>
+    <w:rsid w:val="00670BDA"/>
+    <w:rPr>
+      <w:color w:val="0563C1" w:themeColor="hyperlink"/>
+      <w:u w:val="single"/>
+    </w:rPr>
+  </w:style>
+  <w:style w:type="character" w:styleId="UnresolvedMention">
+    <w:name w:val="Unresolved Mention"/>
+    <w:basedOn w:val="DefaultParagraphFont"/>
+    <w:uiPriority w:val="99"/>
+    <w:semiHidden/>
+    <w:unhideWhenUsed/>
+    <w:rsid w:val="00670BDA"/>
+    <w:rPr>
+      <w:color w:val="605E5C"/>
+      <w:shd w:val="clear" w:color="auto" w:fill="E1DFDD"/>
+    </w:rPr>
+  </w:style>
 </w:styles>
 </file>
 

</xml_diff>

<commit_message>
Added first implementation explanation
</commit_message>
<xml_diff>
--- a/Methodology Draft.docx
+++ b/Methodology Draft.docx
@@ -979,49 +979,7 @@
           <w:sz w:val="24"/>
           <w:szCs w:val="24"/>
         </w:rPr>
-        <w:t xml:space="preserve">The </w:t>
-      </w:r>
-      <w:r>
-        <w:rPr>
-          <w:sz w:val="24"/>
-          <w:szCs w:val="24"/>
-        </w:rPr>
-        <w:t>second</w:t>
-      </w:r>
-      <w:r>
-        <w:rPr>
-          <w:sz w:val="24"/>
-          <w:szCs w:val="24"/>
-        </w:rPr>
-        <w:t xml:space="preserve"> pass </w:t>
-      </w:r>
-      <w:r>
-        <w:rPr>
-          <w:sz w:val="24"/>
-          <w:szCs w:val="24"/>
-        </w:rPr>
-        <w:t xml:space="preserve">oversaw adding gaps into the terrain and spawning in platforms for the player to use to beat these gaps. This pass was the beginning of Markov Chains usage, and as such a ruleset had to be created which would modify the passing chance at each state of the chain. </w:t>
-      </w:r>
-      <w:r>
-        <w:rPr>
-          <w:sz w:val="24"/>
-          <w:szCs w:val="24"/>
-        </w:rPr>
-        <w:t xml:space="preserve"> The steps for this</w:t>
-      </w:r>
-      <w:r>
-        <w:rPr>
-          <w:sz w:val="24"/>
-          <w:szCs w:val="24"/>
-        </w:rPr>
-        <w:t xml:space="preserve"> pass</w:t>
-      </w:r>
-      <w:r>
-        <w:rPr>
-          <w:sz w:val="24"/>
-          <w:szCs w:val="24"/>
-        </w:rPr>
-        <w:t xml:space="preserve"> are as follows:</w:t>
+        <w:t>The second pass oversaw adding gaps into the terrain and spawning in platforms for the player to use to beat these gaps. This pass was the beginning of Markov Chains usage, and as such a ruleset had to be created which would modify the passing chance at each state of the chain.  The steps for this pass are as follows:</w:t>
       </w:r>
     </w:p>
     <w:p>
@@ -1178,49 +1136,7 @@
           <w:sz w:val="24"/>
           <w:szCs w:val="24"/>
         </w:rPr>
-        <w:t xml:space="preserve">The </w:t>
-      </w:r>
-      <w:r>
-        <w:rPr>
-          <w:sz w:val="24"/>
-          <w:szCs w:val="24"/>
-        </w:rPr>
-        <w:t>third</w:t>
-      </w:r>
-      <w:r>
-        <w:rPr>
-          <w:sz w:val="24"/>
-          <w:szCs w:val="24"/>
-        </w:rPr>
-        <w:t xml:space="preserve"> pass </w:t>
-      </w:r>
-      <w:r>
-        <w:rPr>
-          <w:sz w:val="24"/>
-          <w:szCs w:val="24"/>
-        </w:rPr>
-        <w:t>was created to</w:t>
-      </w:r>
-      <w:r>
-        <w:rPr>
-          <w:sz w:val="24"/>
-          <w:szCs w:val="24"/>
-        </w:rPr>
-        <w:t xml:space="preserve"> add</w:t>
-      </w:r>
-      <w:r>
-        <w:rPr>
-          <w:sz w:val="24"/>
-          <w:szCs w:val="24"/>
-        </w:rPr>
-        <w:t xml:space="preserve"> enemies throughout the level</w:t>
-      </w:r>
-      <w:r>
-        <w:rPr>
-          <w:sz w:val="24"/>
-          <w:szCs w:val="24"/>
-        </w:rPr>
-        <w:t xml:space="preserve">. </w:t>
+        <w:t xml:space="preserve">The third pass was created to add enemies throughout the level. </w:t>
       </w:r>
       <w:r>
         <w:rPr>
@@ -1234,14 +1150,7 @@
           <w:sz w:val="24"/>
           <w:szCs w:val="24"/>
         </w:rPr>
-        <w:t xml:space="preserve">This pass </w:t>
-      </w:r>
-      <w:r>
-        <w:rPr>
-          <w:sz w:val="24"/>
-          <w:szCs w:val="24"/>
-        </w:rPr>
-        <w:t>again used Markov Chains to decide where and when the enemies should spawn, following these steps for the script:</w:t>
+        <w:t>This pass again used Markov Chains to decide where and when the enemies should spawn, following these steps for the script:</w:t>
       </w:r>
     </w:p>
     <w:p>
@@ -2208,56 +2117,7 @@
           <w:sz w:val="24"/>
           <w:szCs w:val="24"/>
         </w:rPr>
-        <w:t>It is worth noting</w:t>
-      </w:r>
-      <w:r>
-        <w:rPr>
-          <w:sz w:val="24"/>
-          <w:szCs w:val="24"/>
-        </w:rPr>
-        <w:t xml:space="preserve"> that the</w:t>
-      </w:r>
-      <w:r>
-        <w:rPr>
-          <w:sz w:val="24"/>
-          <w:szCs w:val="24"/>
-        </w:rPr>
-        <w:t xml:space="preserve"> above requirements </w:t>
-      </w:r>
-      <w:r>
-        <w:rPr>
-          <w:sz w:val="24"/>
-          <w:szCs w:val="24"/>
-        </w:rPr>
-        <w:t>apply to a standard generated level,</w:t>
-      </w:r>
-      <w:r>
-        <w:rPr>
-          <w:sz w:val="24"/>
-          <w:szCs w:val="24"/>
-        </w:rPr>
-        <w:t xml:space="preserve"> as</w:t>
-      </w:r>
-      <w:r>
-        <w:rPr>
-          <w:sz w:val="24"/>
-          <w:szCs w:val="24"/>
-        </w:rPr>
-        <w:t xml:space="preserve"> the player does have options in the parameter menu which allows them to toggle these</w:t>
-      </w:r>
-      <w:r>
-        <w:rPr>
-          <w:sz w:val="24"/>
-          <w:szCs w:val="24"/>
-        </w:rPr>
-        <w:t xml:space="preserve"> to their liking</w:t>
-      </w:r>
-      <w:r>
-        <w:rPr>
-          <w:sz w:val="24"/>
-          <w:szCs w:val="24"/>
-        </w:rPr>
-        <w:t>.</w:t>
+        <w:t>It is worth noting that the above requirements apply to a standard generated level, as the player does have options in the parameter menu which allows them to toggle these to their liking.</w:t>
       </w:r>
     </w:p>
     <w:p>
@@ -2298,14 +2158,7 @@
           <w:sz w:val="24"/>
           <w:szCs w:val="24"/>
         </w:rPr>
-        <w:t xml:space="preserve">If the player comes into contact with any enemies, </w:t>
-      </w:r>
-      <w:r>
-        <w:rPr>
-          <w:sz w:val="24"/>
-          <w:szCs w:val="24"/>
-        </w:rPr>
-        <w:t>the level should be reset, and the player should restart.</w:t>
+        <w:t>If the player comes into contact with any enemies, the level should be reset, and the player should restart.</w:t>
       </w:r>
     </w:p>
     <w:p>
@@ -2418,7 +2271,154 @@
           <w:szCs w:val="28"/>
           <w:u w:val="single"/>
         </w:rPr>
-        <w:t xml:space="preserve"> – Pass One</w:t>
+        <w:t xml:space="preserve"> – </w:t>
+      </w:r>
+      <w:r>
+        <w:rPr>
+          <w:b/>
+          <w:bCs/>
+          <w:sz w:val="28"/>
+          <w:szCs w:val="28"/>
+          <w:u w:val="single"/>
+        </w:rPr>
+        <w:t>Generating Perlin Noise</w:t>
+      </w:r>
+    </w:p>
+    <w:p>
+      <w:pPr>
+        <w:rPr>
+          <w:sz w:val="24"/>
+          <w:szCs w:val="24"/>
+        </w:rPr>
+      </w:pPr>
+      <w:r>
+        <w:rPr>
+          <w:sz w:val="24"/>
+          <w:szCs w:val="24"/>
+        </w:rPr>
+        <w:t>To generate a Perlin Noise texture, the PerlinNoiseGeneratorScript.cs script is run as soon as a new level is being generated. First, in the start function, the script uses the C# function Random.Range() and generates a seed value between 0 and 9999. From here, an X and Y offset are created using the seed value, and this will change where to start sampling noise from within the texture, meaning a different noise map is given for each level, resulting in new terrain.</w:t>
+      </w:r>
+      <w:r>
+        <w:rPr>
+          <w:sz w:val="24"/>
+          <w:szCs w:val="24"/>
+        </w:rPr>
+        <w:t xml:space="preserve"> </w:t>
+      </w:r>
+    </w:p>
+    <w:p>
+      <w:pPr>
+        <w:rPr>
+          <w:sz w:val="24"/>
+          <w:szCs w:val="24"/>
+        </w:rPr>
+      </w:pPr>
+      <w:r>
+        <w:rPr>
+          <w:sz w:val="24"/>
+          <w:szCs w:val="24"/>
+        </w:rPr>
+        <w:t>Next, the CreatePerlinNoise() function is run, which works using the following steps:</w:t>
+      </w:r>
+    </w:p>
+    <w:p>
+      <w:pPr>
+        <w:pStyle w:val="ListParagraph"/>
+        <w:numPr>
+          <w:ilvl w:val="0"/>
+          <w:numId w:val="11"/>
+        </w:numPr>
+        <w:rPr>
+          <w:sz w:val="24"/>
+          <w:szCs w:val="24"/>
+        </w:rPr>
+      </w:pPr>
+      <w:r>
+        <w:rPr>
+          <w:sz w:val="24"/>
+          <w:szCs w:val="24"/>
+        </w:rPr>
+        <w:t>Creates a new blank 2D texture which will store the generated map.</w:t>
+      </w:r>
+    </w:p>
+    <w:p>
+      <w:pPr>
+        <w:pStyle w:val="ListParagraph"/>
+        <w:numPr>
+          <w:ilvl w:val="0"/>
+          <w:numId w:val="11"/>
+        </w:numPr>
+        <w:rPr>
+          <w:sz w:val="24"/>
+          <w:szCs w:val="24"/>
+        </w:rPr>
+      </w:pPr>
+      <w:r>
+        <w:rPr>
+          <w:sz w:val="24"/>
+          <w:szCs w:val="24"/>
+        </w:rPr>
+        <w:t>Runs a for loop which runs over every X co-ordinate from 0 to the width of the texture, then within this is a nested for loop which runs over every Y co-ordinate up to the height of the texture.</w:t>
+      </w:r>
+    </w:p>
+    <w:p>
+      <w:pPr>
+        <w:pStyle w:val="ListParagraph"/>
+        <w:numPr>
+          <w:ilvl w:val="0"/>
+          <w:numId w:val="11"/>
+        </w:numPr>
+        <w:rPr>
+          <w:sz w:val="24"/>
+          <w:szCs w:val="24"/>
+        </w:rPr>
+      </w:pPr>
+      <w:r>
+        <w:rPr>
+          <w:sz w:val="24"/>
+          <w:szCs w:val="24"/>
+        </w:rPr>
+        <w:t>Gets the correct current position by dividing the X and Y values from the loop by the zoom value, then adding on the offsets created at the start to move to the correct pixel within the texture based on the offset.</w:t>
+      </w:r>
+    </w:p>
+    <w:p>
+      <w:pPr>
+        <w:pStyle w:val="ListParagraph"/>
+        <w:numPr>
+          <w:ilvl w:val="0"/>
+          <w:numId w:val="11"/>
+        </w:numPr>
+        <w:rPr>
+          <w:sz w:val="24"/>
+          <w:szCs w:val="24"/>
+        </w:rPr>
+      </w:pPr>
+      <w:r>
+        <w:rPr>
+          <w:sz w:val="24"/>
+          <w:szCs w:val="24"/>
+        </w:rPr>
+        <w:t>Using Unity’s built in Mathf.PerlinNoise() function, which returns a grayscale value based on the Perlin Noise algorithm, the program stores the value which is returns and passes this as a parameter to the texture’s SetPixel() function, which will now set the pixel colour of the current position in the texture to be the returned value.</w:t>
+      </w:r>
+    </w:p>
+    <w:p>
+      <w:pPr>
+        <w:pStyle w:val="ListParagraph"/>
+        <w:numPr>
+          <w:ilvl w:val="0"/>
+          <w:numId w:val="11"/>
+        </w:numPr>
+        <w:rPr>
+          <w:sz w:val="24"/>
+          <w:szCs w:val="24"/>
+        </w:rPr>
+      </w:pPr>
+      <w:r>
+        <w:rPr>
+          <w:sz w:val="24"/>
+          <w:szCs w:val="24"/>
+        </w:rPr>
+        <w:t>The texture is then updated using the Texture.Apply() function, and the Boolean which tells the next pass when to run is set to true.</w:t>
       </w:r>
     </w:p>
     <w:p>
@@ -2479,150 +2479,69 @@
           <w:szCs w:val="28"/>
           <w:u w:val="single"/>
         </w:rPr>
-        <w:t xml:space="preserve"> – Pass Two</w:t>
-      </w:r>
-    </w:p>
-    <w:p>
-      <w:pPr>
-        <w:rPr>
-          <w:b/>
-          <w:bCs/>
-          <w:sz w:val="28"/>
-          <w:szCs w:val="28"/>
-          <w:u w:val="single"/>
-        </w:rPr>
-      </w:pPr>
-      <w:r>
-        <w:rPr>
-          <w:b/>
-          <w:bCs/>
-          <w:sz w:val="28"/>
-          <w:szCs w:val="28"/>
-          <w:u w:val="single"/>
-        </w:rPr>
-        <w:t>3.</w:t>
-      </w:r>
-      <w:r>
-        <w:rPr>
-          <w:b/>
-          <w:bCs/>
-          <w:sz w:val="28"/>
-          <w:szCs w:val="28"/>
-          <w:u w:val="single"/>
-        </w:rPr>
-        <w:t>4</w:t>
-      </w:r>
-      <w:r>
-        <w:rPr>
-          <w:b/>
-          <w:bCs/>
-          <w:sz w:val="28"/>
-          <w:szCs w:val="28"/>
-          <w:u w:val="single"/>
-        </w:rPr>
-        <w:t>.3</w:t>
-      </w:r>
-      <w:r>
-        <w:rPr>
-          <w:b/>
-          <w:bCs/>
-          <w:sz w:val="28"/>
-          <w:szCs w:val="28"/>
-          <w:u w:val="single"/>
-        </w:rPr>
-        <w:t>.</w:t>
-      </w:r>
-      <w:r>
-        <w:rPr>
-          <w:b/>
-          <w:bCs/>
-          <w:sz w:val="28"/>
-          <w:szCs w:val="28"/>
-          <w:u w:val="single"/>
-        </w:rPr>
-        <w:t xml:space="preserve"> – Pass Three</w:t>
-      </w:r>
-    </w:p>
-    <w:p>
-      <w:pPr>
-        <w:rPr>
-          <w:b/>
-          <w:bCs/>
-          <w:sz w:val="28"/>
-          <w:szCs w:val="28"/>
-          <w:u w:val="single"/>
-        </w:rPr>
-      </w:pPr>
-      <w:r>
-        <w:rPr>
-          <w:b/>
-          <w:bCs/>
-          <w:sz w:val="28"/>
-          <w:szCs w:val="28"/>
-          <w:u w:val="single"/>
-        </w:rPr>
-        <w:t>3.</w:t>
-      </w:r>
-      <w:r>
-        <w:rPr>
-          <w:b/>
-          <w:bCs/>
-          <w:sz w:val="28"/>
-          <w:szCs w:val="28"/>
-          <w:u w:val="single"/>
-        </w:rPr>
-        <w:t>4</w:t>
-      </w:r>
-      <w:r>
-        <w:rPr>
-          <w:b/>
-          <w:bCs/>
-          <w:sz w:val="28"/>
-          <w:szCs w:val="28"/>
-          <w:u w:val="single"/>
-        </w:rPr>
-        <w:t>.4</w:t>
-      </w:r>
-      <w:r>
-        <w:rPr>
-          <w:b/>
-          <w:bCs/>
-          <w:sz w:val="28"/>
-          <w:szCs w:val="28"/>
-          <w:u w:val="single"/>
-        </w:rPr>
-        <w:t>.</w:t>
-      </w:r>
-      <w:r>
-        <w:rPr>
-          <w:b/>
-          <w:bCs/>
-          <w:sz w:val="28"/>
-          <w:szCs w:val="28"/>
-          <w:u w:val="single"/>
-        </w:rPr>
-        <w:t xml:space="preserve"> – Pass Four</w:t>
-      </w:r>
-    </w:p>
-    <w:p>
-      <w:pPr>
-        <w:rPr>
-          <w:b/>
-          <w:bCs/>
-          <w:sz w:val="28"/>
-          <w:szCs w:val="28"/>
-          <w:u w:val="single"/>
-        </w:rPr>
-      </w:pPr>
-      <w:r>
-        <w:rPr>
-          <w:b/>
-          <w:bCs/>
-          <w:sz w:val="28"/>
-          <w:szCs w:val="28"/>
-          <w:u w:val="single"/>
-        </w:rPr>
-        <w:t>3.4.5 – UI</w:t>
+        <w:t xml:space="preserve"> – </w:t>
+      </w:r>
+      <w:r>
+        <w:rPr>
+          <w:b/>
+          <w:bCs/>
+          <w:sz w:val="28"/>
+          <w:szCs w:val="28"/>
+          <w:u w:val="single"/>
+        </w:rPr>
+        <w:t>Converting Noise to Height</w:t>
+      </w:r>
+    </w:p>
+    <w:p>
+      <w:pPr>
+        <w:rPr>
+          <w:b/>
+          <w:bCs/>
+          <w:sz w:val="28"/>
+          <w:szCs w:val="28"/>
+          <w:u w:val="single"/>
+        </w:rPr>
+      </w:pPr>
+      <w:r>
+        <w:rPr>
+          <w:b/>
+          <w:bCs/>
+          <w:sz w:val="28"/>
+          <w:szCs w:val="28"/>
+          <w:u w:val="single"/>
+        </w:rPr>
+        <w:t>3.4.3. – Using Markov Chains</w:t>
+      </w:r>
+    </w:p>
+    <w:p>
+      <w:pPr>
+        <w:rPr>
+          <w:b/>
+          <w:bCs/>
+          <w:sz w:val="28"/>
+          <w:szCs w:val="28"/>
+          <w:u w:val="single"/>
+        </w:rPr>
+      </w:pPr>
+      <w:r>
+        <w:rPr>
+          <w:b/>
+          <w:bCs/>
+          <w:sz w:val="28"/>
+          <w:szCs w:val="28"/>
+          <w:u w:val="single"/>
+        </w:rPr>
+        <w:t xml:space="preserve">3.4.5 – </w:t>
+      </w:r>
+      <w:r>
+        <w:rPr>
+          <w:b/>
+          <w:bCs/>
+          <w:sz w:val="28"/>
+          <w:szCs w:val="28"/>
+          <w:u w:val="single"/>
+        </w:rPr>
+        <w:t>Adding Parameters</w:t>
       </w:r>
     </w:p>
     <w:p>
@@ -2669,6 +2588,7 @@
           <w:sz w:val="24"/>
           <w:szCs w:val="24"/>
         </w:rPr>
+        <w:lastRenderedPageBreak/>
         <w:t>To test the effectiveness of the level generation model, multiple testers were given access to a build of the project, then asked to playtest and leave feedback on how they felt about its’ output.</w:t>
       </w:r>
     </w:p>
@@ -2832,7 +2752,6 @@
           <w:sz w:val="24"/>
           <w:szCs w:val="24"/>
         </w:rPr>
-        <w:lastRenderedPageBreak/>
         <w:t>I feel the levels in this project were varied and interesting.</w:t>
       </w:r>
     </w:p>
@@ -3005,7 +2924,15 @@
           <w:sz w:val="24"/>
           <w:szCs w:val="24"/>
         </w:rPr>
-        <w:t xml:space="preserve">These final questions focused on asking the player to compare the model’s levels to those of platformers which they have played in the past. This section was especially helpful in testing the success of the project. Question 9 is a good evaluation of how the player feels about engagement in a procedural level, which was outlined as a main objective within the project, and when combined with question 10, helps to answer both sections of the research question, focusing around using procedural generation to improve both playtime and player engagement in 2D platformers. </w:t>
+        <w:t xml:space="preserve">These final questions focused on asking the player to compare the model’s levels to those of platformers which they have played in the past. This section was especially helpful in testing the success of the project. Question 9 is a good evaluation of how the player feels about engagement in a procedural level, which was outlined as a main objective within the project, and when combined with question 10, helps to answer both sections of the research </w:t>
+      </w:r>
+      <w:r>
+        <w:rPr>
+          <w:sz w:val="24"/>
+          <w:szCs w:val="24"/>
+        </w:rPr>
+        <w:lastRenderedPageBreak/>
+        <w:t xml:space="preserve">question, focusing around using procedural generation to improve both playtime and player engagement in 2D platformers. </w:t>
       </w:r>
     </w:p>
     <w:sectPr>
@@ -3021,6 +2948,119 @@
 <file path=word/numbering.xml><?xml version="1.0" encoding="utf-8"?>
 <w:numbering xmlns:wpc="http://schemas.microsoft.com/office/word/2010/wordprocessingCanvas" xmlns:cx="http://schemas.microsoft.com/office/drawing/2014/chartex" xmlns:cx1="http://schemas.microsoft.com/office/drawing/2015/9/8/chartex" xmlns:cx2="http://schemas.microsoft.com/office/drawing/2015/10/21/chartex" xmlns:cx3="http://schemas.microsoft.com/office/drawing/2016/5/9/chartex" xmlns:cx4="http://schemas.microsoft.com/office/drawing/2016/5/10/chartex" xmlns:cx5="http://schemas.microsoft.com/office/drawing/2016/5/11/chartex" xmlns:cx6="http://schemas.microsoft.com/office/drawing/2016/5/12/chartex" xmlns:cx7="http://schemas.microsoft.com/office/drawing/2016/5/13/chartex" xmlns:cx8="http://schemas.microsoft.com/office/drawing/2016/5/14/chartex" xmlns:mc="http://schemas.openxmlformats.org/markup-compatibility/2006" xmlns:aink="http://schemas.microsoft.com/office/drawing/2016/ink" xmlns:am3d="http://schemas.microsoft.com/office/drawing/2017/model3d" xmlns:o="urn:schemas-microsoft-com:office:office" xmlns:oel="http://schemas.microsoft.com/office/2019/extlst" xmlns:r="http://schemas.openxmlformats.org/officeDocument/2006/relationships" xmlns:m="http://schemas.openxmlformats.org/officeDocument/2006/math" xmlns:v="urn:schemas-microsoft-com:vml" xmlns:wp14="http://schemas.microsoft.com/office/word/2010/wordprocessingDrawing" xmlns:wp="http://schemas.openxmlformats.org/drawingml/2006/wordprocessingDrawing" xmlns:w10="urn:schemas-microsoft-com:office:word" xmlns:w="http://schemas.openxmlformats.org/wordprocessingml/2006/main" xmlns:w14="http://schemas.microsoft.com/office/word/2010/wordml" xmlns:w15="http://schemas.microsoft.com/office/word/2012/wordml" xmlns:w16cex="http://schemas.microsoft.com/office/word/2018/wordml/cex" xmlns:w16cid="http://schemas.microsoft.com/office/word/2016/wordml/cid" xmlns:w16="http://schemas.microsoft.com/office/word/2018/wordml" xmlns:w16du="http://schemas.microsoft.com/office/word/2023/wordml/word16du" xmlns:w16sdtdh="http://schemas.microsoft.com/office/word/2020/wordml/sdtdatahash" xmlns:w16sdtfl="http://schemas.microsoft.com/office/word/2024/wordml/sdtformatlock" xmlns:w16se="http://schemas.microsoft.com/office/word/2015/wordml/symex" xmlns:wpg="http://schemas.microsoft.com/office/word/2010/wordprocessingGroup" xmlns:wpi="http://schemas.microsoft.com/office/word/2010/wordprocessingInk" xmlns:wne="http://schemas.microsoft.com/office/word/2006/wordml" xmlns:wps="http://schemas.microsoft.com/office/word/2010/wordprocessingShape" mc:Ignorable="w14 w15 w16se w16cid w16 w16cex w16sdtdh w16sdtfl w16du wp14">
   <w:abstractNum w:abstractNumId="0" w15:restartNumberingAfterBreak="0">
+    <w:nsid w:val="03E76FEE"/>
+    <w:multiLevelType w:val="hybridMultilevel"/>
+    <w:tmpl w:val="9AF63FDA"/>
+    <w:lvl w:ilvl="0" w:tplc="08090001">
+      <w:start w:val="1"/>
+      <w:numFmt w:val="bullet"/>
+      <w:lvlText w:val=""/>
+      <w:lvlJc w:val="left"/>
+      <w:pPr>
+        <w:ind w:left="720" w:hanging="360"/>
+      </w:pPr>
+      <w:rPr>
+        <w:rFonts w:ascii="Symbol" w:hAnsi="Symbol" w:hint="default"/>
+      </w:rPr>
+    </w:lvl>
+    <w:lvl w:ilvl="1" w:tplc="08090003" w:tentative="1">
+      <w:start w:val="1"/>
+      <w:numFmt w:val="bullet"/>
+      <w:lvlText w:val="o"/>
+      <w:lvlJc w:val="left"/>
+      <w:pPr>
+        <w:ind w:left="1440" w:hanging="360"/>
+      </w:pPr>
+      <w:rPr>
+        <w:rFonts w:ascii="Courier New" w:hAnsi="Courier New" w:cs="Courier New" w:hint="default"/>
+      </w:rPr>
+    </w:lvl>
+    <w:lvl w:ilvl="2" w:tplc="08090005" w:tentative="1">
+      <w:start w:val="1"/>
+      <w:numFmt w:val="bullet"/>
+      <w:lvlText w:val=""/>
+      <w:lvlJc w:val="left"/>
+      <w:pPr>
+        <w:ind w:left="2160" w:hanging="360"/>
+      </w:pPr>
+      <w:rPr>
+        <w:rFonts w:ascii="Wingdings" w:hAnsi="Wingdings" w:hint="default"/>
+      </w:rPr>
+    </w:lvl>
+    <w:lvl w:ilvl="3" w:tplc="08090001" w:tentative="1">
+      <w:start w:val="1"/>
+      <w:numFmt w:val="bullet"/>
+      <w:lvlText w:val=""/>
+      <w:lvlJc w:val="left"/>
+      <w:pPr>
+        <w:ind w:left="2880" w:hanging="360"/>
+      </w:pPr>
+      <w:rPr>
+        <w:rFonts w:ascii="Symbol" w:hAnsi="Symbol" w:hint="default"/>
+      </w:rPr>
+    </w:lvl>
+    <w:lvl w:ilvl="4" w:tplc="08090003" w:tentative="1">
+      <w:start w:val="1"/>
+      <w:numFmt w:val="bullet"/>
+      <w:lvlText w:val="o"/>
+      <w:lvlJc w:val="left"/>
+      <w:pPr>
+        <w:ind w:left="3600" w:hanging="360"/>
+      </w:pPr>
+      <w:rPr>
+        <w:rFonts w:ascii="Courier New" w:hAnsi="Courier New" w:cs="Courier New" w:hint="default"/>
+      </w:rPr>
+    </w:lvl>
+    <w:lvl w:ilvl="5" w:tplc="08090005" w:tentative="1">
+      <w:start w:val="1"/>
+      <w:numFmt w:val="bullet"/>
+      <w:lvlText w:val=""/>
+      <w:lvlJc w:val="left"/>
+      <w:pPr>
+        <w:ind w:left="4320" w:hanging="360"/>
+      </w:pPr>
+      <w:rPr>
+        <w:rFonts w:ascii="Wingdings" w:hAnsi="Wingdings" w:hint="default"/>
+      </w:rPr>
+    </w:lvl>
+    <w:lvl w:ilvl="6" w:tplc="08090001" w:tentative="1">
+      <w:start w:val="1"/>
+      <w:numFmt w:val="bullet"/>
+      <w:lvlText w:val=""/>
+      <w:lvlJc w:val="left"/>
+      <w:pPr>
+        <w:ind w:left="5040" w:hanging="360"/>
+      </w:pPr>
+      <w:rPr>
+        <w:rFonts w:ascii="Symbol" w:hAnsi="Symbol" w:hint="default"/>
+      </w:rPr>
+    </w:lvl>
+    <w:lvl w:ilvl="7" w:tplc="08090003" w:tentative="1">
+      <w:start w:val="1"/>
+      <w:numFmt w:val="bullet"/>
+      <w:lvlText w:val="o"/>
+      <w:lvlJc w:val="left"/>
+      <w:pPr>
+        <w:ind w:left="5760" w:hanging="360"/>
+      </w:pPr>
+      <w:rPr>
+        <w:rFonts w:ascii="Courier New" w:hAnsi="Courier New" w:cs="Courier New" w:hint="default"/>
+      </w:rPr>
+    </w:lvl>
+    <w:lvl w:ilvl="8" w:tplc="08090005" w:tentative="1">
+      <w:start w:val="1"/>
+      <w:numFmt w:val="bullet"/>
+      <w:lvlText w:val=""/>
+      <w:lvlJc w:val="left"/>
+      <w:pPr>
+        <w:ind w:left="6480" w:hanging="360"/>
+      </w:pPr>
+      <w:rPr>
+        <w:rFonts w:ascii="Wingdings" w:hAnsi="Wingdings" w:hint="default"/>
+      </w:rPr>
+    </w:lvl>
+  </w:abstractNum>
+  <w:abstractNum w:abstractNumId="1" w15:restartNumberingAfterBreak="0">
     <w:nsid w:val="06116D6D"/>
     <w:multiLevelType w:val="hybridMultilevel"/>
     <w:tmpl w:val="5872917A"/>
@@ -3133,7 +3173,7 @@
       </w:rPr>
     </w:lvl>
   </w:abstractNum>
-  <w:abstractNum w:abstractNumId="1" w15:restartNumberingAfterBreak="0">
+  <w:abstractNum w:abstractNumId="2" w15:restartNumberingAfterBreak="0">
     <w:nsid w:val="0B9D3789"/>
     <w:multiLevelType w:val="hybridMultilevel"/>
     <w:tmpl w:val="850EF010"/>
@@ -3246,7 +3286,7 @@
       </w:rPr>
     </w:lvl>
   </w:abstractNum>
-  <w:abstractNum w:abstractNumId="2" w15:restartNumberingAfterBreak="0">
+  <w:abstractNum w:abstractNumId="3" w15:restartNumberingAfterBreak="0">
     <w:nsid w:val="0E005477"/>
     <w:multiLevelType w:val="hybridMultilevel"/>
     <w:tmpl w:val="4336F730"/>
@@ -3359,7 +3399,7 @@
       </w:rPr>
     </w:lvl>
   </w:abstractNum>
-  <w:abstractNum w:abstractNumId="3" w15:restartNumberingAfterBreak="0">
+  <w:abstractNum w:abstractNumId="4" w15:restartNumberingAfterBreak="0">
     <w:nsid w:val="12992FCE"/>
     <w:multiLevelType w:val="hybridMultilevel"/>
     <w:tmpl w:val="43D6D348"/>
@@ -3472,7 +3512,7 @@
       </w:rPr>
     </w:lvl>
   </w:abstractNum>
-  <w:abstractNum w:abstractNumId="4" w15:restartNumberingAfterBreak="0">
+  <w:abstractNum w:abstractNumId="5" w15:restartNumberingAfterBreak="0">
     <w:nsid w:val="19A62F78"/>
     <w:multiLevelType w:val="hybridMultilevel"/>
     <w:tmpl w:val="78EA45CE"/>
@@ -3585,7 +3625,7 @@
       </w:rPr>
     </w:lvl>
   </w:abstractNum>
-  <w:abstractNum w:abstractNumId="5" w15:restartNumberingAfterBreak="0">
+  <w:abstractNum w:abstractNumId="6" w15:restartNumberingAfterBreak="0">
     <w:nsid w:val="24800664"/>
     <w:multiLevelType w:val="hybridMultilevel"/>
     <w:tmpl w:val="A86A838A"/>
@@ -3698,7 +3738,7 @@
       </w:rPr>
     </w:lvl>
   </w:abstractNum>
-  <w:abstractNum w:abstractNumId="6" w15:restartNumberingAfterBreak="0">
+  <w:abstractNum w:abstractNumId="7" w15:restartNumberingAfterBreak="0">
     <w:nsid w:val="37D65857"/>
     <w:multiLevelType w:val="hybridMultilevel"/>
     <w:tmpl w:val="882A2FE0"/>
@@ -3811,7 +3851,7 @@
       </w:rPr>
     </w:lvl>
   </w:abstractNum>
-  <w:abstractNum w:abstractNumId="7" w15:restartNumberingAfterBreak="0">
+  <w:abstractNum w:abstractNumId="8" w15:restartNumberingAfterBreak="0">
     <w:nsid w:val="4DB32220"/>
     <w:multiLevelType w:val="hybridMultilevel"/>
     <w:tmpl w:val="9D3A6A30"/>
@@ -3924,7 +3964,7 @@
       </w:rPr>
     </w:lvl>
   </w:abstractNum>
-  <w:abstractNum w:abstractNumId="8" w15:restartNumberingAfterBreak="0">
+  <w:abstractNum w:abstractNumId="9" w15:restartNumberingAfterBreak="0">
     <w:nsid w:val="594A2CB2"/>
     <w:multiLevelType w:val="hybridMultilevel"/>
     <w:tmpl w:val="B88AFA78"/>
@@ -4037,7 +4077,7 @@
       </w:rPr>
     </w:lvl>
   </w:abstractNum>
-  <w:abstractNum w:abstractNumId="9" w15:restartNumberingAfterBreak="0">
+  <w:abstractNum w:abstractNumId="10" w15:restartNumberingAfterBreak="0">
     <w:nsid w:val="64C64D7C"/>
     <w:multiLevelType w:val="hybridMultilevel"/>
     <w:tmpl w:val="58A0644C"/>
@@ -4127,34 +4167,37 @@
     </w:lvl>
   </w:abstractNum>
   <w:num w:numId="1" w16cid:durableId="1437288773">
+    <w:abstractNumId w:val="4"/>
+  </w:num>
+  <w:num w:numId="2" w16cid:durableId="552548991">
+    <w:abstractNumId w:val="9"/>
+  </w:num>
+  <w:num w:numId="3" w16cid:durableId="60761524">
+    <w:abstractNumId w:val="6"/>
+  </w:num>
+  <w:num w:numId="4" w16cid:durableId="1181508782">
+    <w:abstractNumId w:val="7"/>
+  </w:num>
+  <w:num w:numId="5" w16cid:durableId="837966927">
+    <w:abstractNumId w:val="1"/>
+  </w:num>
+  <w:num w:numId="6" w16cid:durableId="1253321387">
     <w:abstractNumId w:val="3"/>
   </w:num>
-  <w:num w:numId="2" w16cid:durableId="552548991">
+  <w:num w:numId="7" w16cid:durableId="417945537">
     <w:abstractNumId w:val="8"/>
   </w:num>
-  <w:num w:numId="3" w16cid:durableId="60761524">
+  <w:num w:numId="8" w16cid:durableId="621496621">
+    <w:abstractNumId w:val="2"/>
+  </w:num>
+  <w:num w:numId="9" w16cid:durableId="2135370851">
     <w:abstractNumId w:val="5"/>
   </w:num>
-  <w:num w:numId="4" w16cid:durableId="1181508782">
-    <w:abstractNumId w:val="6"/>
+  <w:num w:numId="10" w16cid:durableId="1057969435">
+    <w:abstractNumId w:val="10"/>
   </w:num>
-  <w:num w:numId="5" w16cid:durableId="837966927">
+  <w:num w:numId="11" w16cid:durableId="492722635">
     <w:abstractNumId w:val="0"/>
-  </w:num>
-  <w:num w:numId="6" w16cid:durableId="1253321387">
-    <w:abstractNumId w:val="2"/>
-  </w:num>
-  <w:num w:numId="7" w16cid:durableId="417945537">
-    <w:abstractNumId w:val="7"/>
-  </w:num>
-  <w:num w:numId="8" w16cid:durableId="621496621">
-    <w:abstractNumId w:val="1"/>
-  </w:num>
-  <w:num w:numId="9" w16cid:durableId="2135370851">
-    <w:abstractNumId w:val="4"/>
-  </w:num>
-  <w:num w:numId="10" w16cid:durableId="1057969435">
-    <w:abstractNumId w:val="9"/>
   </w:num>
 </w:numbering>
 </file>
@@ -4762,6 +4805,7 @@
   <w:style w:type="character" w:default="1" w:styleId="DefaultParagraphFont">
     <w:name w:val="Default Paragraph Font"/>
     <w:uiPriority w:val="1"/>
+    <w:semiHidden/>
     <w:unhideWhenUsed/>
   </w:style>
   <w:style w:type="table" w:default="1" w:styleId="TableNormal">

</xml_diff>

<commit_message>
Added Perlin Noise explanation
</commit_message>
<xml_diff>
--- a/Methodology Draft.docx
+++ b/Methodology Draft.docx
@@ -2495,6 +2495,627 @@
     <w:p>
       <w:pPr>
         <w:rPr>
+          <w:sz w:val="24"/>
+          <w:szCs w:val="24"/>
+        </w:rPr>
+      </w:pPr>
+      <w:r>
+        <w:rPr>
+          <w:sz w:val="24"/>
+          <w:szCs w:val="24"/>
+        </w:rPr>
+        <w:t>Before the terrain starts to be randomly generated, a short flat platform is created at the beginning of the level, to ensure the player will not spawn inside the ground. The same is also done for the end of the level, to ensure the win zone can generate correctly, and these platforms are created using the following simple method:</w:t>
+      </w:r>
+    </w:p>
+    <w:p>
+      <w:pPr>
+        <w:rPr>
+          <w:sz w:val="24"/>
+          <w:szCs w:val="24"/>
+        </w:rPr>
+      </w:pPr>
+      <w:r>
+        <w:rPr>
+          <w:sz w:val="24"/>
+          <w:szCs w:val="24"/>
+        </w:rPr>
+        <w:lastRenderedPageBreak/>
+        <w:drawing>
+          <wp:inline distT="0" distB="0" distL="0" distR="0" wp14:anchorId="42677143" wp14:editId="14EB9C09">
+            <wp:extent cx="5731510" cy="2065655"/>
+            <wp:effectExtent l="0" t="0" r="2540" b="0"/>
+            <wp:docPr id="1125420849" name="Picture 1" descr="A screen shot of a computer program&#10;&#10;AI-generated content may be incorrect."/>
+            <wp:cNvGraphicFramePr>
+              <a:graphicFrameLocks xmlns:a="http://schemas.openxmlformats.org/drawingml/2006/main" noChangeAspect="1"/>
+            </wp:cNvGraphicFramePr>
+            <a:graphic xmlns:a="http://schemas.openxmlformats.org/drawingml/2006/main">
+              <a:graphicData uri="http://schemas.openxmlformats.org/drawingml/2006/picture">
+                <pic:pic xmlns:pic="http://schemas.openxmlformats.org/drawingml/2006/picture">
+                  <pic:nvPicPr>
+                    <pic:cNvPr id="1125420849" name="Picture 1" descr="A screen shot of a computer program&#10;&#10;AI-generated content may be incorrect."/>
+                    <pic:cNvPicPr/>
+                  </pic:nvPicPr>
+                  <pic:blipFill>
+                    <a:blip r:embed="rId6"/>
+                    <a:stretch>
+                      <a:fillRect/>
+                    </a:stretch>
+                  </pic:blipFill>
+                  <pic:spPr>
+                    <a:xfrm>
+                      <a:off x="0" y="0"/>
+                      <a:ext cx="5731510" cy="2065655"/>
+                    </a:xfrm>
+                    <a:prstGeom prst="rect">
+                      <a:avLst/>
+                    </a:prstGeom>
+                  </pic:spPr>
+                </pic:pic>
+              </a:graphicData>
+            </a:graphic>
+          </wp:inline>
+        </w:drawing>
+      </w:r>
+    </w:p>
+    <w:p>
+      <w:pPr>
+        <w:rPr>
+          <w:sz w:val="24"/>
+          <w:szCs w:val="24"/>
+        </w:rPr>
+      </w:pPr>
+      <w:r>
+        <w:rPr>
+          <w:sz w:val="24"/>
+          <w:szCs w:val="24"/>
+        </w:rPr>
+        <w:t>This works by simply running an if statement which checks to see if the current X coordinate being checked is too close to the start or end of the level to be randomised, and if it is then it will manually set the height of the ground instead of sampling the Perlin Noise to calculate it procedurally. This will then cause ground blocks to only be placed up to this height, and if the X position is within the end zone range, then an end zone block will also be placed up to the maximum height of the level, allowing the player to jump into it.</w:t>
+      </w:r>
+    </w:p>
+    <w:p>
+      <w:pPr>
+        <w:rPr>
+          <w:sz w:val="24"/>
+          <w:szCs w:val="24"/>
+        </w:rPr>
+      </w:pPr>
+      <w:r>
+        <w:rPr>
+          <w:sz w:val="24"/>
+          <w:szCs w:val="24"/>
+        </w:rPr>
+        <w:t xml:space="preserve">Assuming the X coordinate being checked is a standard position, not in either of the set platforms, the </w:t>
+      </w:r>
+      <w:r>
+        <w:rPr>
+          <w:sz w:val="24"/>
+          <w:szCs w:val="24"/>
+        </w:rPr>
+        <w:t xml:space="preserve">direction that the ground should go </w:t>
+      </w:r>
+      <w:r>
+        <w:rPr>
+          <w:sz w:val="24"/>
+          <w:szCs w:val="24"/>
+        </w:rPr>
+        <w:t>at this point is calculated using the following code:</w:t>
+      </w:r>
+    </w:p>
+    <w:p>
+      <w:pPr>
+        <w:rPr>
+          <w:b/>
+          <w:bCs/>
+          <w:sz w:val="28"/>
+          <w:szCs w:val="28"/>
+          <w:u w:val="single"/>
+        </w:rPr>
+      </w:pPr>
+      <w:r>
+        <w:rPr>
+          <w:sz w:val="24"/>
+          <w:szCs w:val="24"/>
+        </w:rPr>
+        <w:drawing>
+          <wp:inline distT="0" distB="0" distL="0" distR="0" wp14:anchorId="2319F42C" wp14:editId="18AFBB1C">
+            <wp:extent cx="5731510" cy="754380"/>
+            <wp:effectExtent l="0" t="0" r="2540" b="7620"/>
+            <wp:docPr id="2112720078" name="Picture 1" descr="A screen shot of a computer&#10;&#10;AI-generated content may be incorrect."/>
+            <wp:cNvGraphicFramePr>
+              <a:graphicFrameLocks xmlns:a="http://schemas.openxmlformats.org/drawingml/2006/main" noChangeAspect="1"/>
+            </wp:cNvGraphicFramePr>
+            <a:graphic xmlns:a="http://schemas.openxmlformats.org/drawingml/2006/main">
+              <a:graphicData uri="http://schemas.openxmlformats.org/drawingml/2006/picture">
+                <pic:pic xmlns:pic="http://schemas.openxmlformats.org/drawingml/2006/picture">
+                  <pic:nvPicPr>
+                    <pic:cNvPr id="2112720078" name="Picture 1" descr="A screen shot of a computer&#10;&#10;AI-generated content may be incorrect."/>
+                    <pic:cNvPicPr/>
+                  </pic:nvPicPr>
+                  <pic:blipFill>
+                    <a:blip r:embed="rId7"/>
+                    <a:stretch>
+                      <a:fillRect/>
+                    </a:stretch>
+                  </pic:blipFill>
+                  <pic:spPr>
+                    <a:xfrm>
+                      <a:off x="0" y="0"/>
+                      <a:ext cx="5731510" cy="754380"/>
+                    </a:xfrm>
+                    <a:prstGeom prst="rect">
+                      <a:avLst/>
+                    </a:prstGeom>
+                  </pic:spPr>
+                </pic:pic>
+              </a:graphicData>
+            </a:graphic>
+          </wp:inline>
+        </w:drawing>
+      </w:r>
+    </w:p>
+    <w:p>
+      <w:pPr>
+        <w:rPr>
+          <w:sz w:val="24"/>
+          <w:szCs w:val="24"/>
+        </w:rPr>
+      </w:pPr>
+      <w:r>
+        <w:rPr>
+          <w:sz w:val="24"/>
+          <w:szCs w:val="24"/>
+        </w:rPr>
+        <w:t>Breaking this down:</w:t>
+      </w:r>
+    </w:p>
+    <w:p>
+      <w:pPr>
+        <w:pStyle w:val="ListParagraph"/>
+        <w:numPr>
+          <w:ilvl w:val="0"/>
+          <w:numId w:val="12"/>
+        </w:numPr>
+        <w:rPr>
+          <w:sz w:val="24"/>
+          <w:szCs w:val="24"/>
+        </w:rPr>
+      </w:pPr>
+      <w:r>
+        <w:rPr>
+          <w:sz w:val="24"/>
+          <w:szCs w:val="24"/>
+        </w:rPr>
+        <w:t>By dividing the current X position being checked by the width of the level, this normalizes the position within the level to be between 0 and 1. Multiplying this by the width of the Perlin Noise texture will then result in a float value which is the position of the level’s equivalent pixel in the texture. Mathf’s FloorToInt function converts this result to an integer, which is useful since each ground block has a width of one unit within the level, meaning when checking X positions the program always moves up in increments of one whole unit.</w:t>
+      </w:r>
+    </w:p>
+    <w:p>
+      <w:pPr>
+        <w:pStyle w:val="ListParagraph"/>
+        <w:numPr>
+          <w:ilvl w:val="0"/>
+          <w:numId w:val="12"/>
+        </w:numPr>
+        <w:rPr>
+          <w:sz w:val="24"/>
+          <w:szCs w:val="24"/>
+        </w:rPr>
+      </w:pPr>
+      <w:r>
+        <w:rPr>
+          <w:sz w:val="24"/>
+          <w:szCs w:val="24"/>
+        </w:rPr>
+        <w:t>The next line then uses this returned value and passes it into the GetPixel() function, which will return the colour value at the pixel being checked in the format (Red, Green, Blue).</w:t>
+      </w:r>
+    </w:p>
+    <w:p>
+      <w:pPr>
+        <w:pStyle w:val="ListParagraph"/>
+        <w:numPr>
+          <w:ilvl w:val="0"/>
+          <w:numId w:val="12"/>
+        </w:numPr>
+        <w:rPr>
+          <w:sz w:val="24"/>
+          <w:szCs w:val="24"/>
+        </w:rPr>
+      </w:pPr>
+      <w:r>
+        <w:rPr>
+          <w:sz w:val="24"/>
+          <w:szCs w:val="24"/>
+        </w:rPr>
+        <w:t xml:space="preserve">By using the grayscale </w:t>
+      </w:r>
+      <w:r>
+        <w:rPr>
+          <w:sz w:val="24"/>
+          <w:szCs w:val="24"/>
+        </w:rPr>
+        <w:t>function on</w:t>
+      </w:r>
+      <w:r>
+        <w:rPr>
+          <w:sz w:val="24"/>
+          <w:szCs w:val="24"/>
+        </w:rPr>
+        <w:t xml:space="preserve"> this colour value</w:t>
+      </w:r>
+      <w:r>
+        <w:rPr>
+          <w:sz w:val="24"/>
+          <w:szCs w:val="24"/>
+        </w:rPr>
+        <w:t>,</w:t>
+      </w:r>
+      <w:r>
+        <w:rPr>
+          <w:sz w:val="24"/>
+          <w:szCs w:val="24"/>
+        </w:rPr>
+        <w:t xml:space="preserve"> </w:t>
+      </w:r>
+      <w:r>
+        <w:rPr>
+          <w:sz w:val="24"/>
+          <w:szCs w:val="24"/>
+        </w:rPr>
+        <w:t>a float value between 0 and 1 is returned based on the pixel’s shade</w:t>
+      </w:r>
+      <w:r>
+        <w:rPr>
+          <w:sz w:val="24"/>
+          <w:szCs w:val="24"/>
+        </w:rPr>
+        <w:t>, with 0 being entirely white, and 1 being entirely black, then anything in between is getting gradually darker as the value gets nearer to 1.</w:t>
+      </w:r>
+    </w:p>
+    <w:p>
+      <w:pPr>
+        <w:pStyle w:val="ListParagraph"/>
+        <w:numPr>
+          <w:ilvl w:val="0"/>
+          <w:numId w:val="12"/>
+        </w:numPr>
+        <w:rPr>
+          <w:sz w:val="24"/>
+          <w:szCs w:val="24"/>
+        </w:rPr>
+      </w:pPr>
+      <w:r>
+        <w:rPr>
+          <w:sz w:val="24"/>
+          <w:szCs w:val="24"/>
+        </w:rPr>
+        <w:t>The final line in this section then converts this noise value to a direction, which will decide whether the current ground block should move up, down, or stay at the same Y level as the previous block.</w:t>
+      </w:r>
+    </w:p>
+    <w:p>
+      <w:pPr>
+        <w:rPr>
+          <w:sz w:val="24"/>
+          <w:szCs w:val="24"/>
+        </w:rPr>
+      </w:pPr>
+      <w:r>
+        <w:rPr>
+          <w:sz w:val="24"/>
+          <w:szCs w:val="24"/>
+        </w:rPr>
+        <w:lastRenderedPageBreak/>
+        <w:t>Now that the program has decided whether to go higher or lower, the new ground height is calculated using the following calculation:</w:t>
+      </w:r>
+    </w:p>
+    <w:p>
+      <w:pPr>
+        <w:rPr>
+          <w:sz w:val="24"/>
+          <w:szCs w:val="24"/>
+        </w:rPr>
+      </w:pPr>
+      <w:r>
+        <w:rPr>
+          <w:sz w:val="24"/>
+          <w:szCs w:val="24"/>
+        </w:rPr>
+        <w:drawing>
+          <wp:inline distT="0" distB="0" distL="0" distR="0" wp14:anchorId="6A9ADE41" wp14:editId="15323780">
+            <wp:extent cx="5731510" cy="289560"/>
+            <wp:effectExtent l="0" t="0" r="2540" b="0"/>
+            <wp:docPr id="1443042087" name="Picture 1"/>
+            <wp:cNvGraphicFramePr>
+              <a:graphicFrameLocks xmlns:a="http://schemas.openxmlformats.org/drawingml/2006/main" noChangeAspect="1"/>
+            </wp:cNvGraphicFramePr>
+            <a:graphic xmlns:a="http://schemas.openxmlformats.org/drawingml/2006/main">
+              <a:graphicData uri="http://schemas.openxmlformats.org/drawingml/2006/picture">
+                <pic:pic xmlns:pic="http://schemas.openxmlformats.org/drawingml/2006/picture">
+                  <pic:nvPicPr>
+                    <pic:cNvPr id="1443042087" name=""/>
+                    <pic:cNvPicPr/>
+                  </pic:nvPicPr>
+                  <pic:blipFill>
+                    <a:blip r:embed="rId8"/>
+                    <a:stretch>
+                      <a:fillRect/>
+                    </a:stretch>
+                  </pic:blipFill>
+                  <pic:spPr>
+                    <a:xfrm>
+                      <a:off x="0" y="0"/>
+                      <a:ext cx="5731510" cy="289560"/>
+                    </a:xfrm>
+                    <a:prstGeom prst="rect">
+                      <a:avLst/>
+                    </a:prstGeom>
+                  </pic:spPr>
+                </pic:pic>
+              </a:graphicData>
+            </a:graphic>
+          </wp:inline>
+        </w:drawing>
+      </w:r>
+    </w:p>
+    <w:p>
+      <w:pPr>
+        <w:pStyle w:val="ListParagraph"/>
+        <w:numPr>
+          <w:ilvl w:val="0"/>
+          <w:numId w:val="13"/>
+        </w:numPr>
+        <w:rPr>
+          <w:sz w:val="24"/>
+          <w:szCs w:val="24"/>
+        </w:rPr>
+      </w:pPr>
+      <w:r>
+        <w:rPr>
+          <w:sz w:val="24"/>
+          <w:szCs w:val="24"/>
+        </w:rPr>
+        <w:t>(highestY – lowestY) / 2 will return the half of the total possible range of Y positions, which results in the distance which the block can move from the middle of these values.</w:t>
+      </w:r>
+    </w:p>
+    <w:p>
+      <w:pPr>
+        <w:pStyle w:val="ListParagraph"/>
+        <w:numPr>
+          <w:ilvl w:val="0"/>
+          <w:numId w:val="13"/>
+        </w:numPr>
+        <w:rPr>
+          <w:sz w:val="24"/>
+          <w:szCs w:val="24"/>
+        </w:rPr>
+      </w:pPr>
+      <w:r>
+        <w:rPr>
+          <w:sz w:val="24"/>
+          <w:szCs w:val="24"/>
+        </w:rPr>
+        <w:t>Multiplying this by the ground direction decides where to move up or down to, based on the direction calculated before.</w:t>
+      </w:r>
+    </w:p>
+    <w:p>
+      <w:pPr>
+        <w:pStyle w:val="ListParagraph"/>
+        <w:numPr>
+          <w:ilvl w:val="0"/>
+          <w:numId w:val="13"/>
+        </w:numPr>
+        <w:rPr>
+          <w:sz w:val="24"/>
+          <w:szCs w:val="24"/>
+        </w:rPr>
+      </w:pPr>
+      <w:r>
+        <w:rPr>
+          <w:sz w:val="24"/>
+          <w:szCs w:val="24"/>
+        </w:rPr>
+        <w:t>(highest + lowestY) / 2 puts the newfound position central again in the range, giving the final Y position.</w:t>
+      </w:r>
+    </w:p>
+    <w:p>
+      <w:pPr>
+        <w:pStyle w:val="ListParagraph"/>
+        <w:numPr>
+          <w:ilvl w:val="0"/>
+          <w:numId w:val="13"/>
+        </w:numPr>
+        <w:rPr>
+          <w:sz w:val="24"/>
+          <w:szCs w:val="24"/>
+        </w:rPr>
+      </w:pPr>
+      <w:r>
+        <w:rPr>
+          <w:sz w:val="24"/>
+          <w:szCs w:val="24"/>
+        </w:rPr>
+        <w:t>The code uses FloorToInt because all ground blocks are one unit by one unit, therefore any positions should be converted to full integer values.</w:t>
+      </w:r>
+    </w:p>
+    <w:p>
+      <w:pPr>
+        <w:rPr>
+          <w:sz w:val="24"/>
+          <w:szCs w:val="24"/>
+        </w:rPr>
+      </w:pPr>
+      <w:r>
+        <w:rPr>
+          <w:sz w:val="24"/>
+          <w:szCs w:val="24"/>
+        </w:rPr>
+        <w:t>The final part of the calculation is as follows:</w:t>
+      </w:r>
+      <w:r>
+        <w:rPr>
+          <w:sz w:val="24"/>
+          <w:szCs w:val="24"/>
+        </w:rPr>
+        <w:br/>
+      </w:r>
+      <w:r>
+        <w:rPr>
+          <w:sz w:val="24"/>
+          <w:szCs w:val="24"/>
+        </w:rPr>
+        <w:drawing>
+          <wp:inline distT="0" distB="0" distL="0" distR="0" wp14:anchorId="59287D6A" wp14:editId="0A59AF86">
+            <wp:extent cx="5731510" cy="228600"/>
+            <wp:effectExtent l="0" t="0" r="2540" b="0"/>
+            <wp:docPr id="616666140" name="Picture 1"/>
+            <wp:cNvGraphicFramePr>
+              <a:graphicFrameLocks xmlns:a="http://schemas.openxmlformats.org/drawingml/2006/main" noChangeAspect="1"/>
+            </wp:cNvGraphicFramePr>
+            <a:graphic xmlns:a="http://schemas.openxmlformats.org/drawingml/2006/main">
+              <a:graphicData uri="http://schemas.openxmlformats.org/drawingml/2006/picture">
+                <pic:pic xmlns:pic="http://schemas.openxmlformats.org/drawingml/2006/picture">
+                  <pic:nvPicPr>
+                    <pic:cNvPr id="616666140" name=""/>
+                    <pic:cNvPicPr/>
+                  </pic:nvPicPr>
+                  <pic:blipFill>
+                    <a:blip r:embed="rId9"/>
+                    <a:stretch>
+                      <a:fillRect/>
+                    </a:stretch>
+                  </pic:blipFill>
+                  <pic:spPr>
+                    <a:xfrm>
+                      <a:off x="0" y="0"/>
+                      <a:ext cx="5731510" cy="228600"/>
+                    </a:xfrm>
+                    <a:prstGeom prst="rect">
+                      <a:avLst/>
+                    </a:prstGeom>
+                  </pic:spPr>
+                </pic:pic>
+              </a:graphicData>
+            </a:graphic>
+          </wp:inline>
+        </w:drawing>
+      </w:r>
+      <w:r>
+        <w:rPr>
+          <w:sz w:val="24"/>
+          <w:szCs w:val="24"/>
+        </w:rPr>
+        <w:t xml:space="preserve"> </w:t>
+      </w:r>
+    </w:p>
+    <w:p>
+      <w:pPr>
+        <w:rPr>
+          <w:sz w:val="24"/>
+          <w:szCs w:val="24"/>
+        </w:rPr>
+      </w:pPr>
+      <w:r>
+        <w:rPr>
+          <w:sz w:val="24"/>
+          <w:szCs w:val="24"/>
+        </w:rPr>
+        <w:t xml:space="preserve">This line is simply using the Mathf Clamp() function to ensure that the new </w:t>
+      </w:r>
+      <w:r>
+        <w:rPr>
+          <w:sz w:val="24"/>
+          <w:szCs w:val="24"/>
+        </w:rPr>
+        <w:t>ground height does not move up or down too much from the height of the previous block, which is how the model prevents impossible terrain that the player cannot jump over.</w:t>
+      </w:r>
+    </w:p>
+    <w:p>
+      <w:pPr>
+        <w:rPr>
+          <w:sz w:val="24"/>
+          <w:szCs w:val="24"/>
+        </w:rPr>
+      </w:pPr>
+      <w:r>
+        <w:rPr>
+          <w:sz w:val="24"/>
+          <w:szCs w:val="24"/>
+        </w:rPr>
+        <w:t>Now that the ground height at the current X position in the level has been calculated, the following function is run to place the ground into the level:</w:t>
+      </w:r>
+    </w:p>
+    <w:p>
+      <w:pPr>
+        <w:rPr>
+          <w:sz w:val="24"/>
+          <w:szCs w:val="24"/>
+        </w:rPr>
+      </w:pPr>
+      <w:r>
+        <w:rPr>
+          <w:sz w:val="24"/>
+          <w:szCs w:val="24"/>
+        </w:rPr>
+        <w:drawing>
+          <wp:inline distT="0" distB="0" distL="0" distR="0" wp14:anchorId="09631FAA" wp14:editId="02991C7B">
+            <wp:extent cx="5731510" cy="631190"/>
+            <wp:effectExtent l="0" t="0" r="2540" b="0"/>
+            <wp:docPr id="1759417708" name="Picture 1"/>
+            <wp:cNvGraphicFramePr>
+              <a:graphicFrameLocks xmlns:a="http://schemas.openxmlformats.org/drawingml/2006/main" noChangeAspect="1"/>
+            </wp:cNvGraphicFramePr>
+            <a:graphic xmlns:a="http://schemas.openxmlformats.org/drawingml/2006/main">
+              <a:graphicData uri="http://schemas.openxmlformats.org/drawingml/2006/picture">
+                <pic:pic xmlns:pic="http://schemas.openxmlformats.org/drawingml/2006/picture">
+                  <pic:nvPicPr>
+                    <pic:cNvPr id="1759417708" name=""/>
+                    <pic:cNvPicPr/>
+                  </pic:nvPicPr>
+                  <pic:blipFill>
+                    <a:blip r:embed="rId10"/>
+                    <a:stretch>
+                      <a:fillRect/>
+                    </a:stretch>
+                  </pic:blipFill>
+                  <pic:spPr>
+                    <a:xfrm>
+                      <a:off x="0" y="0"/>
+                      <a:ext cx="5731510" cy="631190"/>
+                    </a:xfrm>
+                    <a:prstGeom prst="rect">
+                      <a:avLst/>
+                    </a:prstGeom>
+                  </pic:spPr>
+                </pic:pic>
+              </a:graphicData>
+            </a:graphic>
+          </wp:inline>
+        </w:drawing>
+      </w:r>
+    </w:p>
+    <w:p>
+      <w:pPr>
+        <w:rPr>
+          <w:sz w:val="24"/>
+          <w:szCs w:val="24"/>
+        </w:rPr>
+      </w:pPr>
+      <w:r>
+        <w:rPr>
+          <w:sz w:val="24"/>
+          <w:szCs w:val="24"/>
+        </w:rPr>
+        <w:t xml:space="preserve">This function is running over every Y position from the lowest point in the level, and placing a ground object at that position, up to the ground height which was calculated above. </w:t>
+      </w:r>
+      <w:r>
+        <w:rPr>
+          <w:sz w:val="24"/>
+          <w:szCs w:val="24"/>
+        </w:rPr>
+        <w:t>This process is then repeated for all appropriate X positions in the level, then the first pass script will end and will update the pass two Boolean to allow it to run.</w:t>
+      </w:r>
+    </w:p>
+    <w:p>
+      <w:pPr>
+        <w:rPr>
           <w:b/>
           <w:bCs/>
           <w:sz w:val="28"/>
@@ -2588,23 +3209,30 @@
           <w:sz w:val="24"/>
           <w:szCs w:val="24"/>
         </w:rPr>
+        <w:t>To test the effectiveness of the level generation model, multiple testers were given access to a build of the project, then asked to playtest and leave feedback on how they felt about its’ output.</w:t>
+      </w:r>
+    </w:p>
+    <w:p>
+      <w:pPr>
+        <w:rPr>
+          <w:sz w:val="24"/>
+          <w:szCs w:val="24"/>
+        </w:rPr>
+      </w:pPr>
+      <w:r>
+        <w:rPr>
+          <w:sz w:val="24"/>
+          <w:szCs w:val="24"/>
+        </w:rPr>
+        <w:t xml:space="preserve">The survey was hosted using Microsoft Forms and included questions which focused around comparing the possible replayability to that of other games. It is important to note that due </w:t>
+      </w:r>
+      <w:r>
+        <w:rPr>
+          <w:sz w:val="24"/>
+          <w:szCs w:val="24"/>
+        </w:rPr>
         <w:lastRenderedPageBreak/>
-        <w:t>To test the effectiveness of the level generation model, multiple testers were given access to a build of the project, then asked to playtest and leave feedback on how they felt about its’ output.</w:t>
-      </w:r>
-    </w:p>
-    <w:p>
-      <w:pPr>
-        <w:rPr>
-          <w:sz w:val="24"/>
-          <w:szCs w:val="24"/>
-        </w:rPr>
-      </w:pPr>
-      <w:r>
-        <w:rPr>
-          <w:sz w:val="24"/>
-          <w:szCs w:val="24"/>
-        </w:rPr>
-        <w:t xml:space="preserve">The survey was hosted using Microsoft Forms and included questions which focused around comparing the possible replayability to that of other games. It is important to note that due to the small scale of the project, it was not possible to directly ask players if they felt the game was replayable, since the game simply did not include enough features to make this viable. It is for this reason that the questions centered around the idea of the model being implemented into a larger scale game with a more complete feature set, and the testers were asked to evaluate the </w:t>
+        <w:t xml:space="preserve">to the small scale of the project, it was not possible to directly ask players if they felt the game was replayable, since the game simply did not include enough features to make this viable. It is for this reason that the questions centered around the idea of the model being implemented into a larger scale game with a more complete feature set, and the testers were asked to evaluate the </w:t>
       </w:r>
       <w:r>
         <w:rPr>
@@ -2924,15 +3552,7 @@
           <w:sz w:val="24"/>
           <w:szCs w:val="24"/>
         </w:rPr>
-        <w:t xml:space="preserve">These final questions focused on asking the player to compare the model’s levels to those of platformers which they have played in the past. This section was especially helpful in testing the success of the project. Question 9 is a good evaluation of how the player feels about engagement in a procedural level, which was outlined as a main objective within the project, and when combined with question 10, helps to answer both sections of the research </w:t>
-      </w:r>
-      <w:r>
-        <w:rPr>
-          <w:sz w:val="24"/>
-          <w:szCs w:val="24"/>
-        </w:rPr>
-        <w:lastRenderedPageBreak/>
-        <w:t xml:space="preserve">question, focusing around using procedural generation to improve both playtime and player engagement in 2D platformers. </w:t>
+        <w:t xml:space="preserve">These final questions focused on asking the player to compare the model’s levels to those of platformers which they have played in the past. This section was especially helpful in testing the success of the project. Question 9 is a good evaluation of how the player feels about engagement in a procedural level, which was outlined as a main objective within the project, and when combined with question 10, helps to answer both sections of the research question, focusing around using procedural generation to improve both playtime and player engagement in 2D platformers. </w:t>
       </w:r>
     </w:p>
     <w:sectPr>
@@ -3287,6 +3907,119 @@
     </w:lvl>
   </w:abstractNum>
   <w:abstractNum w:abstractNumId="3" w15:restartNumberingAfterBreak="0">
+    <w:nsid w:val="0C9315BE"/>
+    <w:multiLevelType w:val="hybridMultilevel"/>
+    <w:tmpl w:val="B0E867F6"/>
+    <w:lvl w:ilvl="0" w:tplc="08090001">
+      <w:start w:val="1"/>
+      <w:numFmt w:val="bullet"/>
+      <w:lvlText w:val=""/>
+      <w:lvlJc w:val="left"/>
+      <w:pPr>
+        <w:ind w:left="720" w:hanging="360"/>
+      </w:pPr>
+      <w:rPr>
+        <w:rFonts w:ascii="Symbol" w:hAnsi="Symbol" w:hint="default"/>
+      </w:rPr>
+    </w:lvl>
+    <w:lvl w:ilvl="1" w:tplc="08090003" w:tentative="1">
+      <w:start w:val="1"/>
+      <w:numFmt w:val="bullet"/>
+      <w:lvlText w:val="o"/>
+      <w:lvlJc w:val="left"/>
+      <w:pPr>
+        <w:ind w:left="1440" w:hanging="360"/>
+      </w:pPr>
+      <w:rPr>
+        <w:rFonts w:ascii="Courier New" w:hAnsi="Courier New" w:cs="Courier New" w:hint="default"/>
+      </w:rPr>
+    </w:lvl>
+    <w:lvl w:ilvl="2" w:tplc="08090005" w:tentative="1">
+      <w:start w:val="1"/>
+      <w:numFmt w:val="bullet"/>
+      <w:lvlText w:val=""/>
+      <w:lvlJc w:val="left"/>
+      <w:pPr>
+        <w:ind w:left="2160" w:hanging="360"/>
+      </w:pPr>
+      <w:rPr>
+        <w:rFonts w:ascii="Wingdings" w:hAnsi="Wingdings" w:hint="default"/>
+      </w:rPr>
+    </w:lvl>
+    <w:lvl w:ilvl="3" w:tplc="08090001" w:tentative="1">
+      <w:start w:val="1"/>
+      <w:numFmt w:val="bullet"/>
+      <w:lvlText w:val=""/>
+      <w:lvlJc w:val="left"/>
+      <w:pPr>
+        <w:ind w:left="2880" w:hanging="360"/>
+      </w:pPr>
+      <w:rPr>
+        <w:rFonts w:ascii="Symbol" w:hAnsi="Symbol" w:hint="default"/>
+      </w:rPr>
+    </w:lvl>
+    <w:lvl w:ilvl="4" w:tplc="08090003" w:tentative="1">
+      <w:start w:val="1"/>
+      <w:numFmt w:val="bullet"/>
+      <w:lvlText w:val="o"/>
+      <w:lvlJc w:val="left"/>
+      <w:pPr>
+        <w:ind w:left="3600" w:hanging="360"/>
+      </w:pPr>
+      <w:rPr>
+        <w:rFonts w:ascii="Courier New" w:hAnsi="Courier New" w:cs="Courier New" w:hint="default"/>
+      </w:rPr>
+    </w:lvl>
+    <w:lvl w:ilvl="5" w:tplc="08090005" w:tentative="1">
+      <w:start w:val="1"/>
+      <w:numFmt w:val="bullet"/>
+      <w:lvlText w:val=""/>
+      <w:lvlJc w:val="left"/>
+      <w:pPr>
+        <w:ind w:left="4320" w:hanging="360"/>
+      </w:pPr>
+      <w:rPr>
+        <w:rFonts w:ascii="Wingdings" w:hAnsi="Wingdings" w:hint="default"/>
+      </w:rPr>
+    </w:lvl>
+    <w:lvl w:ilvl="6" w:tplc="08090001" w:tentative="1">
+      <w:start w:val="1"/>
+      <w:numFmt w:val="bullet"/>
+      <w:lvlText w:val=""/>
+      <w:lvlJc w:val="left"/>
+      <w:pPr>
+        <w:ind w:left="5040" w:hanging="360"/>
+      </w:pPr>
+      <w:rPr>
+        <w:rFonts w:ascii="Symbol" w:hAnsi="Symbol" w:hint="default"/>
+      </w:rPr>
+    </w:lvl>
+    <w:lvl w:ilvl="7" w:tplc="08090003" w:tentative="1">
+      <w:start w:val="1"/>
+      <w:numFmt w:val="bullet"/>
+      <w:lvlText w:val="o"/>
+      <w:lvlJc w:val="left"/>
+      <w:pPr>
+        <w:ind w:left="5760" w:hanging="360"/>
+      </w:pPr>
+      <w:rPr>
+        <w:rFonts w:ascii="Courier New" w:hAnsi="Courier New" w:cs="Courier New" w:hint="default"/>
+      </w:rPr>
+    </w:lvl>
+    <w:lvl w:ilvl="8" w:tplc="08090005" w:tentative="1">
+      <w:start w:val="1"/>
+      <w:numFmt w:val="bullet"/>
+      <w:lvlText w:val=""/>
+      <w:lvlJc w:val="left"/>
+      <w:pPr>
+        <w:ind w:left="6480" w:hanging="360"/>
+      </w:pPr>
+      <w:rPr>
+        <w:rFonts w:ascii="Wingdings" w:hAnsi="Wingdings" w:hint="default"/>
+      </w:rPr>
+    </w:lvl>
+  </w:abstractNum>
+  <w:abstractNum w:abstractNumId="4" w15:restartNumberingAfterBreak="0">
     <w:nsid w:val="0E005477"/>
     <w:multiLevelType w:val="hybridMultilevel"/>
     <w:tmpl w:val="4336F730"/>
@@ -3399,7 +4132,7 @@
       </w:rPr>
     </w:lvl>
   </w:abstractNum>
-  <w:abstractNum w:abstractNumId="4" w15:restartNumberingAfterBreak="0">
+  <w:abstractNum w:abstractNumId="5" w15:restartNumberingAfterBreak="0">
     <w:nsid w:val="12992FCE"/>
     <w:multiLevelType w:val="hybridMultilevel"/>
     <w:tmpl w:val="43D6D348"/>
@@ -3512,7 +4245,7 @@
       </w:rPr>
     </w:lvl>
   </w:abstractNum>
-  <w:abstractNum w:abstractNumId="5" w15:restartNumberingAfterBreak="0">
+  <w:abstractNum w:abstractNumId="6" w15:restartNumberingAfterBreak="0">
     <w:nsid w:val="19A62F78"/>
     <w:multiLevelType w:val="hybridMultilevel"/>
     <w:tmpl w:val="78EA45CE"/>
@@ -3625,7 +4358,7 @@
       </w:rPr>
     </w:lvl>
   </w:abstractNum>
-  <w:abstractNum w:abstractNumId="6" w15:restartNumberingAfterBreak="0">
+  <w:abstractNum w:abstractNumId="7" w15:restartNumberingAfterBreak="0">
     <w:nsid w:val="24800664"/>
     <w:multiLevelType w:val="hybridMultilevel"/>
     <w:tmpl w:val="A86A838A"/>
@@ -3738,7 +4471,7 @@
       </w:rPr>
     </w:lvl>
   </w:abstractNum>
-  <w:abstractNum w:abstractNumId="7" w15:restartNumberingAfterBreak="0">
+  <w:abstractNum w:abstractNumId="8" w15:restartNumberingAfterBreak="0">
     <w:nsid w:val="37D65857"/>
     <w:multiLevelType w:val="hybridMultilevel"/>
     <w:tmpl w:val="882A2FE0"/>
@@ -3851,7 +4584,7 @@
       </w:rPr>
     </w:lvl>
   </w:abstractNum>
-  <w:abstractNum w:abstractNumId="8" w15:restartNumberingAfterBreak="0">
+  <w:abstractNum w:abstractNumId="9" w15:restartNumberingAfterBreak="0">
     <w:nsid w:val="4DB32220"/>
     <w:multiLevelType w:val="hybridMultilevel"/>
     <w:tmpl w:val="9D3A6A30"/>
@@ -3964,7 +4697,7 @@
       </w:rPr>
     </w:lvl>
   </w:abstractNum>
-  <w:abstractNum w:abstractNumId="9" w15:restartNumberingAfterBreak="0">
+  <w:abstractNum w:abstractNumId="10" w15:restartNumberingAfterBreak="0">
     <w:nsid w:val="594A2CB2"/>
     <w:multiLevelType w:val="hybridMultilevel"/>
     <w:tmpl w:val="B88AFA78"/>
@@ -4077,7 +4810,7 @@
       </w:rPr>
     </w:lvl>
   </w:abstractNum>
-  <w:abstractNum w:abstractNumId="10" w15:restartNumberingAfterBreak="0">
+  <w:abstractNum w:abstractNumId="11" w15:restartNumberingAfterBreak="0">
     <w:nsid w:val="64C64D7C"/>
     <w:multiLevelType w:val="hybridMultilevel"/>
     <w:tmpl w:val="58A0644C"/>
@@ -4166,38 +4899,133 @@
       </w:pPr>
     </w:lvl>
   </w:abstractNum>
+  <w:abstractNum w:abstractNumId="12" w15:restartNumberingAfterBreak="0">
+    <w:nsid w:val="6D5F31B6"/>
+    <w:multiLevelType w:val="hybridMultilevel"/>
+    <w:tmpl w:val="A93AB586"/>
+    <w:lvl w:ilvl="0" w:tplc="0809000F">
+      <w:start w:val="1"/>
+      <w:numFmt w:val="decimal"/>
+      <w:lvlText w:val="%1."/>
+      <w:lvlJc w:val="left"/>
+      <w:pPr>
+        <w:ind w:left="720" w:hanging="360"/>
+      </w:pPr>
+      <w:rPr>
+        <w:rFonts w:hint="default"/>
+      </w:rPr>
+    </w:lvl>
+    <w:lvl w:ilvl="1" w:tplc="08090019" w:tentative="1">
+      <w:start w:val="1"/>
+      <w:numFmt w:val="lowerLetter"/>
+      <w:lvlText w:val="%2."/>
+      <w:lvlJc w:val="left"/>
+      <w:pPr>
+        <w:ind w:left="1440" w:hanging="360"/>
+      </w:pPr>
+    </w:lvl>
+    <w:lvl w:ilvl="2" w:tplc="0809001B" w:tentative="1">
+      <w:start w:val="1"/>
+      <w:numFmt w:val="lowerRoman"/>
+      <w:lvlText w:val="%3."/>
+      <w:lvlJc w:val="right"/>
+      <w:pPr>
+        <w:ind w:left="2160" w:hanging="180"/>
+      </w:pPr>
+    </w:lvl>
+    <w:lvl w:ilvl="3" w:tplc="0809000F" w:tentative="1">
+      <w:start w:val="1"/>
+      <w:numFmt w:val="decimal"/>
+      <w:lvlText w:val="%4."/>
+      <w:lvlJc w:val="left"/>
+      <w:pPr>
+        <w:ind w:left="2880" w:hanging="360"/>
+      </w:pPr>
+    </w:lvl>
+    <w:lvl w:ilvl="4" w:tplc="08090019" w:tentative="1">
+      <w:start w:val="1"/>
+      <w:numFmt w:val="lowerLetter"/>
+      <w:lvlText w:val="%5."/>
+      <w:lvlJc w:val="left"/>
+      <w:pPr>
+        <w:ind w:left="3600" w:hanging="360"/>
+      </w:pPr>
+    </w:lvl>
+    <w:lvl w:ilvl="5" w:tplc="0809001B" w:tentative="1">
+      <w:start w:val="1"/>
+      <w:numFmt w:val="lowerRoman"/>
+      <w:lvlText w:val="%6."/>
+      <w:lvlJc w:val="right"/>
+      <w:pPr>
+        <w:ind w:left="4320" w:hanging="180"/>
+      </w:pPr>
+    </w:lvl>
+    <w:lvl w:ilvl="6" w:tplc="0809000F" w:tentative="1">
+      <w:start w:val="1"/>
+      <w:numFmt w:val="decimal"/>
+      <w:lvlText w:val="%7."/>
+      <w:lvlJc w:val="left"/>
+      <w:pPr>
+        <w:ind w:left="5040" w:hanging="360"/>
+      </w:pPr>
+    </w:lvl>
+    <w:lvl w:ilvl="7" w:tplc="08090019" w:tentative="1">
+      <w:start w:val="1"/>
+      <w:numFmt w:val="lowerLetter"/>
+      <w:lvlText w:val="%8."/>
+      <w:lvlJc w:val="left"/>
+      <w:pPr>
+        <w:ind w:left="5760" w:hanging="360"/>
+      </w:pPr>
+    </w:lvl>
+    <w:lvl w:ilvl="8" w:tplc="0809001B" w:tentative="1">
+      <w:start w:val="1"/>
+      <w:numFmt w:val="lowerRoman"/>
+      <w:lvlText w:val="%9."/>
+      <w:lvlJc w:val="right"/>
+      <w:pPr>
+        <w:ind w:left="6480" w:hanging="180"/>
+      </w:pPr>
+    </w:lvl>
+  </w:abstractNum>
   <w:num w:numId="1" w16cid:durableId="1437288773">
-    <w:abstractNumId w:val="4"/>
+    <w:abstractNumId w:val="5"/>
   </w:num>
   <w:num w:numId="2" w16cid:durableId="552548991">
-    <w:abstractNumId w:val="9"/>
+    <w:abstractNumId w:val="10"/>
   </w:num>
   <w:num w:numId="3" w16cid:durableId="60761524">
-    <w:abstractNumId w:val="6"/>
+    <w:abstractNumId w:val="7"/>
   </w:num>
   <w:num w:numId="4" w16cid:durableId="1181508782">
-    <w:abstractNumId w:val="7"/>
+    <w:abstractNumId w:val="8"/>
   </w:num>
   <w:num w:numId="5" w16cid:durableId="837966927">
     <w:abstractNumId w:val="1"/>
   </w:num>
   <w:num w:numId="6" w16cid:durableId="1253321387">
-    <w:abstractNumId w:val="3"/>
+    <w:abstractNumId w:val="4"/>
   </w:num>
   <w:num w:numId="7" w16cid:durableId="417945537">
-    <w:abstractNumId w:val="8"/>
+    <w:abstractNumId w:val="9"/>
   </w:num>
   <w:num w:numId="8" w16cid:durableId="621496621">
     <w:abstractNumId w:val="2"/>
   </w:num>
   <w:num w:numId="9" w16cid:durableId="2135370851">
-    <w:abstractNumId w:val="5"/>
+    <w:abstractNumId w:val="6"/>
   </w:num>
   <w:num w:numId="10" w16cid:durableId="1057969435">
-    <w:abstractNumId w:val="10"/>
+    <w:abstractNumId w:val="11"/>
   </w:num>
   <w:num w:numId="11" w16cid:durableId="492722635">
     <w:abstractNumId w:val="0"/>
+  </w:num>
+  <w:num w:numId="12" w16cid:durableId="1626157391">
+    <w:abstractNumId w:val="12"/>
+  </w:num>
+  <w:num w:numId="13" w16cid:durableId="1419793056">
+    <w:abstractNumId w:val="3"/>
   </w:num>
 </w:numbering>
 </file>
@@ -4805,7 +5633,6 @@
   <w:style w:type="character" w:default="1" w:styleId="DefaultParagraphFont">
     <w:name w:val="Default Paragraph Font"/>
     <w:uiPriority w:val="1"/>
-    <w:semiHidden/>
     <w:unhideWhenUsed/>
   </w:style>
   <w:style w:type="table" w:default="1" w:styleId="TableNormal">

</xml_diff>